<commit_message>
1st revisions for weights worksheets
</commit_message>
<xml_diff>
--- a/vgjohn/weights_ratio/module/weight_ratio_worksheet_SOLUTIONS.docx
+++ b/vgjohn/weights_ratio/module/weight_ratio_worksheet_SOLUTIONS.docx
@@ -135,23 +135,19 @@
         <w:pStyle w:val="NormalWeb"/>
         <w:rPr>
           <w:rFonts w:asciiTheme="minorHAnsi" w:hAnsiTheme="minorHAnsi" w:cstheme="minorHAnsi"/>
-          <w:b/>
-          <w:bCs/>
-          <w:color w:val="000000" w:themeColor="text1"/>
-          <w:sz w:val="20"/>
-          <w:szCs w:val="20"/>
-        </w:rPr>
-      </w:pPr>
-      <w:r>
-        <w:rPr>
-          <w:rFonts w:asciiTheme="minorHAnsi" w:hAnsiTheme="minorHAnsi" w:cstheme="minorHAnsi"/>
-          <w:b/>
-          <w:bCs/>
-          <w:color w:val="000000" w:themeColor="text1"/>
-          <w:sz w:val="20"/>
-          <w:szCs w:val="20"/>
-        </w:rPr>
-        <w:t>The goal of the ratio is to compare how much someone is lifting two dumbbells versus how much they are able to lift the weighted barbell. You obtain the ratio by multiplying the weight of one dumbbell by 2 (to account for the two weights that the person would hold) and dividing that weight by the amount someone is able to barbell bench press.</w:t>
+          <w:color w:val="000000" w:themeColor="text1"/>
+          <w:sz w:val="20"/>
+          <w:szCs w:val="20"/>
+        </w:rPr>
+      </w:pPr>
+      <w:r>
+        <w:rPr>
+          <w:rFonts w:asciiTheme="minorHAnsi" w:hAnsiTheme="minorHAnsi" w:cstheme="minorHAnsi"/>
+          <w:color w:val="000000" w:themeColor="text1"/>
+          <w:sz w:val="20"/>
+          <w:szCs w:val="20"/>
+        </w:rPr>
+        <w:t>Say Melissa is able to flat dumbbell press two 30 lbs dumbbells. The total amount she can flat dumbbell press is 60 lbs (one dumbbell for each arm). On flat bench press, she can lift 75 lbs. Her ratio would be calculated by dividing flat dumbbell press by barbell bench press (60/75) which equals 0.8, meaning that Melissa can lift two dumbbells up to 80% as heavy as she can bench press the barbell.</w:t>
       </w:r>
     </w:p>
     <w:p>
@@ -159,75 +155,6 @@
         <w:pStyle w:val="NormalWeb"/>
         <w:rPr>
           <w:rFonts w:asciiTheme="minorHAnsi" w:hAnsiTheme="minorHAnsi" w:cstheme="minorHAnsi"/>
-          <w:b/>
-          <w:bCs/>
-          <w:color w:val="000000" w:themeColor="text1"/>
-          <w:sz w:val="20"/>
-          <w:szCs w:val="20"/>
-        </w:rPr>
-      </w:pPr>
-      <w:r>
-        <w:rPr>
-          <w:rFonts w:asciiTheme="minorHAnsi" w:hAnsiTheme="minorHAnsi" w:cstheme="minorHAnsi"/>
-          <w:b/>
-          <w:bCs/>
-          <w:color w:val="000000" w:themeColor="text1"/>
-          <w:sz w:val="20"/>
-          <w:szCs w:val="20"/>
-        </w:rPr>
-        <w:t>The data is sourced from a self-reported Reddit open forum</w:t>
-      </w:r>
-      <w:r>
-        <w:rPr>
-          <w:rStyle w:val="FootnoteReference"/>
-          <w:rFonts w:asciiTheme="minorHAnsi" w:hAnsiTheme="minorHAnsi" w:cstheme="minorHAnsi"/>
-          <w:b/>
-          <w:bCs/>
-          <w:color w:val="000000" w:themeColor="text1"/>
-          <w:sz w:val="20"/>
-          <w:szCs w:val="20"/>
-        </w:rPr>
-        <w:footnoteReference w:id="1"/>
-      </w:r>
-      <w:r>
-        <w:rPr>
-          <w:rFonts w:asciiTheme="minorHAnsi" w:hAnsiTheme="minorHAnsi" w:cstheme="minorHAnsi"/>
-          <w:b/>
-          <w:bCs/>
-          <w:color w:val="000000" w:themeColor="text1"/>
-          <w:sz w:val="20"/>
-          <w:szCs w:val="20"/>
-        </w:rPr>
-        <w:t>.</w:t>
-      </w:r>
-      <w:r>
-        <w:rPr>
-          <w:rFonts w:asciiTheme="minorHAnsi" w:hAnsiTheme="minorHAnsi" w:cstheme="minorHAnsi"/>
-          <w:b/>
-          <w:bCs/>
-          <w:color w:val="000000" w:themeColor="text1"/>
-          <w:sz w:val="20"/>
-          <w:szCs w:val="20"/>
-        </w:rPr>
-        <w:t xml:space="preserve"> </w:t>
-      </w:r>
-      <w:r>
-        <w:rPr>
-          <w:rFonts w:asciiTheme="minorHAnsi" w:hAnsiTheme="minorHAnsi" w:cstheme="minorHAnsi"/>
-          <w:b/>
-          <w:bCs/>
-          <w:color w:val="000000" w:themeColor="text1"/>
-          <w:sz w:val="20"/>
-          <w:szCs w:val="20"/>
-        </w:rPr>
-        <w:t>Users provided their weight for both a flat dumbbell press and a barbell bench press, and it was compiled by another user into the corresponding weight ratio. It is important to note that as this is a self-reported open forum, biases may be introduced that wouldn't otherwise be present.</w:t>
-      </w:r>
-    </w:p>
-    <w:p>
-      <w:pPr>
-        <w:pStyle w:val="NormalWeb"/>
-        <w:rPr>
-          <w:rFonts w:asciiTheme="minorHAnsi" w:hAnsiTheme="minorHAnsi" w:cstheme="minorHAnsi"/>
           <w:color w:val="000000" w:themeColor="text1"/>
           <w:sz w:val="20"/>
           <w:szCs w:val="20"/>
@@ -242,16 +169,16 @@
           <w:szCs w:val="20"/>
         </w:rPr>
         <w:drawing>
-          <wp:anchor distT="0" distB="0" distL="114300" distR="114300" simplePos="0" relativeHeight="251659264" behindDoc="0" locked="0" layoutInCell="1" allowOverlap="1" wp14:anchorId="6AC48301" wp14:editId="0FE2A2E5">
+          <wp:anchor distT="0" distB="0" distL="114300" distR="114300" simplePos="0" relativeHeight="251659264" behindDoc="0" locked="0" layoutInCell="1" allowOverlap="1" wp14:anchorId="41B5C622" wp14:editId="757ECECE">
             <wp:simplePos x="0" y="0"/>
             <wp:positionH relativeFrom="column">
-              <wp:posOffset>71180</wp:posOffset>
+              <wp:posOffset>-33020</wp:posOffset>
             </wp:positionH>
             <wp:positionV relativeFrom="paragraph">
-              <wp:posOffset>-13215</wp:posOffset>
+              <wp:posOffset>735057</wp:posOffset>
             </wp:positionV>
-            <wp:extent cx="1069975" cy="3835400"/>
-            <wp:effectExtent l="0" t="0" r="0" b="0"/>
+            <wp:extent cx="1028700" cy="3689985"/>
+            <wp:effectExtent l="0" t="0" r="0" b="5715"/>
             <wp:wrapSquare wrapText="bothSides"/>
             <wp:docPr id="5" name="Picture 5" descr="A screenshot of a calculator&#10;&#10;Description automatically generated"/>
             <wp:cNvGraphicFramePr>
@@ -279,7 +206,7 @@
                   <pic:spPr>
                     <a:xfrm>
                       <a:off x="0" y="0"/>
-                      <a:ext cx="1069975" cy="3835400"/>
+                      <a:ext cx="1028700" cy="3689985"/>
                     </a:xfrm>
                     <a:prstGeom prst="rect">
                       <a:avLst/>
@@ -304,6 +231,95 @@
           <w:sz w:val="20"/>
           <w:szCs w:val="20"/>
         </w:rPr>
+        <w:t>The goal of the ratio is to compare how much someone is lifting two dumbbells versus how much they are able to lift the weighted barbell. You obtain the ratio by multiplying the weight of one dumbbell by 2 (to account for the two weights that the person would hold) and dividing that weight by the amount someone is able to barbell bench press.</w:t>
+      </w:r>
+    </w:p>
+    <w:p>
+      <w:pPr>
+        <w:pStyle w:val="NormalWeb"/>
+        <w:rPr>
+          <w:rFonts w:asciiTheme="minorHAnsi" w:hAnsiTheme="minorHAnsi" w:cstheme="minorHAnsi"/>
+          <w:b/>
+          <w:bCs/>
+          <w:color w:val="000000" w:themeColor="text1"/>
+          <w:sz w:val="20"/>
+          <w:szCs w:val="20"/>
+        </w:rPr>
+      </w:pPr>
+      <w:r>
+        <w:rPr>
+          <w:rFonts w:asciiTheme="minorHAnsi" w:hAnsiTheme="minorHAnsi" w:cstheme="minorHAnsi"/>
+          <w:b/>
+          <w:bCs/>
+          <w:color w:val="000000" w:themeColor="text1"/>
+          <w:sz w:val="20"/>
+          <w:szCs w:val="20"/>
+        </w:rPr>
+        <w:t>The data is sourced from a self-reported Reddit open forum</w:t>
+      </w:r>
+      <w:r>
+        <w:rPr>
+          <w:rStyle w:val="FootnoteReference"/>
+          <w:rFonts w:asciiTheme="minorHAnsi" w:hAnsiTheme="minorHAnsi" w:cstheme="minorHAnsi"/>
+          <w:b/>
+          <w:bCs/>
+          <w:color w:val="000000" w:themeColor="text1"/>
+          <w:sz w:val="20"/>
+          <w:szCs w:val="20"/>
+        </w:rPr>
+        <w:footnoteReference w:id="1"/>
+      </w:r>
+      <w:r>
+        <w:rPr>
+          <w:rFonts w:asciiTheme="minorHAnsi" w:hAnsiTheme="minorHAnsi" w:cstheme="minorHAnsi"/>
+          <w:b/>
+          <w:bCs/>
+          <w:color w:val="000000" w:themeColor="text1"/>
+          <w:sz w:val="20"/>
+          <w:szCs w:val="20"/>
+        </w:rPr>
+        <w:t>.</w:t>
+      </w:r>
+      <w:r>
+        <w:rPr>
+          <w:rFonts w:asciiTheme="minorHAnsi" w:hAnsiTheme="minorHAnsi" w:cstheme="minorHAnsi"/>
+          <w:b/>
+          <w:bCs/>
+          <w:color w:val="000000" w:themeColor="text1"/>
+          <w:sz w:val="20"/>
+          <w:szCs w:val="20"/>
+        </w:rPr>
+        <w:t xml:space="preserve"> </w:t>
+      </w:r>
+      <w:r>
+        <w:rPr>
+          <w:rFonts w:asciiTheme="minorHAnsi" w:hAnsiTheme="minorHAnsi" w:cstheme="minorHAnsi"/>
+          <w:b/>
+          <w:bCs/>
+          <w:color w:val="000000" w:themeColor="text1"/>
+          <w:sz w:val="20"/>
+          <w:szCs w:val="20"/>
+        </w:rPr>
+        <w:t>Users provided their weight for both a flat dumbbell press and a barbell bench press, and it was compiled by another user into the corresponding weight ratio. It is important to note that as this is a self-reported open forum, biases may be introduced that wouldn't otherwise be present.</w:t>
+      </w:r>
+    </w:p>
+    <w:p>
+      <w:pPr>
+        <w:pStyle w:val="NormalWeb"/>
+        <w:rPr>
+          <w:rFonts w:asciiTheme="minorHAnsi" w:hAnsiTheme="minorHAnsi" w:cstheme="minorHAnsi"/>
+          <w:color w:val="000000" w:themeColor="text1"/>
+          <w:sz w:val="20"/>
+          <w:szCs w:val="20"/>
+        </w:rPr>
+      </w:pPr>
+      <w:r>
+        <w:rPr>
+          <w:rFonts w:asciiTheme="minorHAnsi" w:hAnsiTheme="minorHAnsi" w:cstheme="minorHAnsi"/>
+          <w:color w:val="000000" w:themeColor="text1"/>
+          <w:sz w:val="20"/>
+          <w:szCs w:val="20"/>
+        </w:rPr>
         <w:t>Below is a dataset with observations from 18 weightlifters and their corresponding ratio</w:t>
       </w:r>
       <w:r>
@@ -322,16 +338,16 @@
           <w:sz w:val="20"/>
           <w:szCs w:val="20"/>
         </w:rPr>
-        <w:t xml:space="preserve"> as well as summary statistics and visualizations for the data</w:t>
-      </w:r>
-      <w:r>
-        <w:rPr>
-          <w:rFonts w:asciiTheme="majorHAnsi" w:hAnsiTheme="majorHAnsi" w:cstheme="majorHAnsi"/>
-          <w:color w:val="000000" w:themeColor="text1"/>
-          <w:sz w:val="20"/>
-          <w:szCs w:val="20"/>
-        </w:rPr>
-        <w:t>.</w:t>
+        <w:t xml:space="preserve"> as well as summary statistics and </w:t>
+      </w:r>
+      <w:r>
+        <w:rPr>
+          <w:rFonts w:asciiTheme="minorHAnsi" w:hAnsiTheme="minorHAnsi" w:cstheme="minorHAnsi"/>
+          <w:color w:val="000000" w:themeColor="text1"/>
+          <w:sz w:val="20"/>
+          <w:szCs w:val="20"/>
+        </w:rPr>
+        <w:t xml:space="preserve">a dot plot. </w:t>
       </w:r>
       <w:r>
         <w:rPr>
@@ -355,41 +371,27 @@
           <w:szCs w:val="20"/>
         </w:rPr>
       </w:pPr>
-    </w:p>
-    <w:p>
-      <w:pPr>
-        <w:rPr>
-          <w:rFonts w:asciiTheme="minorHAnsi" w:hAnsiTheme="minorHAnsi" w:cstheme="minorHAnsi"/>
-          <w:b/>
-          <w:bCs/>
-          <w:color w:val="000000" w:themeColor="text1"/>
-          <w:sz w:val="20"/>
-          <w:szCs w:val="20"/>
-        </w:rPr>
-      </w:pPr>
-      <w:r>
-        <w:rPr>
-          <w:rFonts w:asciiTheme="minorHAnsi" w:hAnsiTheme="minorHAnsi" w:cstheme="minorHAnsi"/>
-          <w:b/>
-          <w:bCs/>
+      <w:r>
+        <w:rPr>
+          <w:rFonts w:asciiTheme="minorHAnsi" w:hAnsiTheme="minorHAnsi" w:cstheme="minorHAnsi"/>
           <w:noProof/>
           <w:color w:val="000000" w:themeColor="text1"/>
           <w:sz w:val="20"/>
           <w:szCs w:val="20"/>
         </w:rPr>
         <w:drawing>
-          <wp:anchor distT="0" distB="0" distL="114300" distR="114300" simplePos="0" relativeHeight="251662336" behindDoc="0" locked="0" layoutInCell="1" allowOverlap="1" wp14:anchorId="048FE377" wp14:editId="1F160F85">
+          <wp:anchor distT="0" distB="0" distL="114300" distR="114300" simplePos="0" relativeHeight="251661312" behindDoc="0" locked="0" layoutInCell="1" allowOverlap="1" wp14:anchorId="1CD0A77B" wp14:editId="0BB5C9DE">
             <wp:simplePos x="0" y="0"/>
             <wp:positionH relativeFrom="column">
-              <wp:posOffset>1236540</wp:posOffset>
+              <wp:posOffset>2603500</wp:posOffset>
             </wp:positionH>
             <wp:positionV relativeFrom="paragraph">
-              <wp:posOffset>304800</wp:posOffset>
+              <wp:posOffset>309938</wp:posOffset>
             </wp:positionV>
-            <wp:extent cx="3256915" cy="1714500"/>
-            <wp:effectExtent l="0" t="0" r="0" b="0"/>
+            <wp:extent cx="3782060" cy="851535"/>
+            <wp:effectExtent l="0" t="0" r="2540" b="0"/>
             <wp:wrapSquare wrapText="bothSides"/>
-            <wp:docPr id="9" name="Picture 9" descr="A graph with a bar&#10;&#10;Description automatically generated"/>
+            <wp:docPr id="1" name="Picture 1" descr="A graph with numbers and dots&#10;&#10;Description automatically generated with medium confidence"/>
             <wp:cNvGraphicFramePr>
               <a:graphicFrameLocks xmlns:a="http://schemas.openxmlformats.org/drawingml/2006/main" noChangeAspect="1"/>
             </wp:cNvGraphicFramePr>
@@ -397,11 +399,11 @@
               <a:graphicData uri="http://schemas.openxmlformats.org/drawingml/2006/picture">
                 <pic:pic xmlns:pic="http://schemas.openxmlformats.org/drawingml/2006/picture">
                   <pic:nvPicPr>
-                    <pic:cNvPr id="9" name="Picture 9" descr="A graph with a bar&#10;&#10;Description automatically generated"/>
+                    <pic:cNvPr id="1" name="Picture 1" descr="A graph with numbers and dots&#10;&#10;Description automatically generated with medium confidence"/>
                     <pic:cNvPicPr/>
                   </pic:nvPicPr>
                   <pic:blipFill>
-                    <a:blip r:embed="rId8" cstate="print">
+                    <a:blip r:embed="rId8">
                       <a:extLst>
                         <a:ext uri="{28A0092B-C50C-407E-A947-70E740481C1C}">
                           <a14:useLocalDpi xmlns:a14="http://schemas.microsoft.com/office/drawing/2010/main" val="0"/>
@@ -415,7 +417,7 @@
                   <pic:spPr>
                     <a:xfrm>
                       <a:off x="0" y="0"/>
-                      <a:ext cx="3256915" cy="1714500"/>
+                      <a:ext cx="3782060" cy="851535"/>
                     </a:xfrm>
                     <a:prstGeom prst="rect">
                       <a:avLst/>
@@ -454,16 +456,16 @@
           <w:szCs w:val="20"/>
         </w:rPr>
         <w:drawing>
-          <wp:anchor distT="0" distB="0" distL="114300" distR="114300" simplePos="0" relativeHeight="251660288" behindDoc="0" locked="0" layoutInCell="1" allowOverlap="1" wp14:anchorId="2C5E1924" wp14:editId="30F739EB">
+          <wp:anchor distT="0" distB="0" distL="114300" distR="114300" simplePos="0" relativeHeight="251660288" behindDoc="0" locked="0" layoutInCell="1" allowOverlap="1" wp14:anchorId="580DF541" wp14:editId="2A86B3E1">
             <wp:simplePos x="0" y="0"/>
             <wp:positionH relativeFrom="column">
-              <wp:posOffset>4755515</wp:posOffset>
+              <wp:posOffset>1134745</wp:posOffset>
             </wp:positionH>
             <wp:positionV relativeFrom="paragraph">
-              <wp:posOffset>201930</wp:posOffset>
+              <wp:posOffset>151823</wp:posOffset>
             </wp:positionV>
-            <wp:extent cx="1375410" cy="1591310"/>
-            <wp:effectExtent l="0" t="0" r="0" b="0"/>
+            <wp:extent cx="1261110" cy="1459230"/>
+            <wp:effectExtent l="0" t="0" r="0" b="1270"/>
             <wp:wrapSquare wrapText="bothSides"/>
             <wp:docPr id="7" name="Picture 7" descr="A screenshot of a cell phone&#10;&#10;Description automatically generated"/>
             <wp:cNvGraphicFramePr>
@@ -491,7 +493,7 @@
                   <pic:spPr>
                     <a:xfrm>
                       <a:off x="0" y="0"/>
-                      <a:ext cx="1375410" cy="1591310"/>
+                      <a:ext cx="1261110" cy="1459230"/>
                     </a:xfrm>
                     <a:prstGeom prst="rect">
                       <a:avLst/>
@@ -586,18 +588,6 @@
       <w:pPr>
         <w:rPr>
           <w:rFonts w:asciiTheme="minorHAnsi" w:hAnsiTheme="minorHAnsi" w:cstheme="minorHAnsi"/>
-          <w:b/>
-          <w:bCs/>
-          <w:color w:val="000000" w:themeColor="text1"/>
-          <w:sz w:val="20"/>
-          <w:szCs w:val="20"/>
-        </w:rPr>
-      </w:pPr>
-    </w:p>
-    <w:p>
-      <w:pPr>
-        <w:rPr>
-          <w:rFonts w:asciiTheme="minorHAnsi" w:hAnsiTheme="minorHAnsi" w:cstheme="minorHAnsi"/>
           <w:color w:val="000000" w:themeColor="text1"/>
           <w:sz w:val="16"/>
           <w:szCs w:val="16"/>
@@ -608,77 +598,11 @@
           <w:rFonts w:asciiTheme="minorHAnsi" w:hAnsiTheme="minorHAnsi" w:cstheme="minorHAnsi"/>
           <w:b/>
           <w:bCs/>
-          <w:noProof/>
           <w:color w:val="000000" w:themeColor="text1"/>
           <w:sz w:val="20"/>
           <w:szCs w:val="20"/>
         </w:rPr>
         <w:lastRenderedPageBreak/>
-        <w:drawing>
-          <wp:anchor distT="0" distB="0" distL="114300" distR="114300" simplePos="0" relativeHeight="251661312" behindDoc="0" locked="0" layoutInCell="1" allowOverlap="1" wp14:anchorId="1775BCEC" wp14:editId="1ADD6754">
-            <wp:simplePos x="0" y="0"/>
-            <wp:positionH relativeFrom="column">
-              <wp:posOffset>3106420</wp:posOffset>
-            </wp:positionH>
-            <wp:positionV relativeFrom="paragraph">
-              <wp:posOffset>0</wp:posOffset>
-            </wp:positionV>
-            <wp:extent cx="3460115" cy="1898650"/>
-            <wp:effectExtent l="0" t="0" r="0" b="6350"/>
-            <wp:wrapSquare wrapText="bothSides"/>
-            <wp:docPr id="8" name="Picture 8" descr="A graph with blue lines&#10;&#10;Description automatically generated"/>
-            <wp:cNvGraphicFramePr>
-              <a:graphicFrameLocks xmlns:a="http://schemas.openxmlformats.org/drawingml/2006/main" noChangeAspect="1"/>
-            </wp:cNvGraphicFramePr>
-            <a:graphic xmlns:a="http://schemas.openxmlformats.org/drawingml/2006/main">
-              <a:graphicData uri="http://schemas.openxmlformats.org/drawingml/2006/picture">
-                <pic:pic xmlns:pic="http://schemas.openxmlformats.org/drawingml/2006/picture">
-                  <pic:nvPicPr>
-                    <pic:cNvPr id="8" name="Picture 8" descr="A graph with blue lines&#10;&#10;Description automatically generated"/>
-                    <pic:cNvPicPr/>
-                  </pic:nvPicPr>
-                  <pic:blipFill>
-                    <a:blip r:embed="rId10" cstate="print">
-                      <a:extLst>
-                        <a:ext uri="{28A0092B-C50C-407E-A947-70E740481C1C}">
-                          <a14:useLocalDpi xmlns:a14="http://schemas.microsoft.com/office/drawing/2010/main" val="0"/>
-                        </a:ext>
-                      </a:extLst>
-                    </a:blip>
-                    <a:stretch>
-                      <a:fillRect/>
-                    </a:stretch>
-                  </pic:blipFill>
-                  <pic:spPr>
-                    <a:xfrm>
-                      <a:off x="0" y="0"/>
-                      <a:ext cx="3460115" cy="1898650"/>
-                    </a:xfrm>
-                    <a:prstGeom prst="rect">
-                      <a:avLst/>
-                    </a:prstGeom>
-                  </pic:spPr>
-                </pic:pic>
-              </a:graphicData>
-            </a:graphic>
-            <wp14:sizeRelH relativeFrom="page">
-              <wp14:pctWidth>0</wp14:pctWidth>
-            </wp14:sizeRelH>
-            <wp14:sizeRelV relativeFrom="page">
-              <wp14:pctHeight>0</wp14:pctHeight>
-            </wp14:sizeRelV>
-          </wp:anchor>
-        </w:drawing>
-      </w:r>
-      <w:r>
-        <w:rPr>
-          <w:rFonts w:asciiTheme="minorHAnsi" w:hAnsiTheme="minorHAnsi" w:cstheme="minorHAnsi"/>
-          <w:b/>
-          <w:bCs/>
-          <w:color w:val="000000" w:themeColor="text1"/>
-          <w:sz w:val="20"/>
-          <w:szCs w:val="20"/>
-        </w:rPr>
         <w:t xml:space="preserve">1.  </w:t>
       </w:r>
       <w:r>
@@ -688,7 +612,25 @@
           <w:sz w:val="20"/>
           <w:szCs w:val="20"/>
         </w:rPr>
-        <w:t xml:space="preserve">The graph to the right shows a histogram of the collected data. Based on the histogram and the </w:t>
+        <w:t xml:space="preserve">Based on the </w:t>
+      </w:r>
+      <w:r>
+        <w:rPr>
+          <w:rFonts w:asciiTheme="minorHAnsi" w:hAnsiTheme="minorHAnsi" w:cstheme="minorHAnsi"/>
+          <w:color w:val="000000" w:themeColor="text1"/>
+          <w:sz w:val="20"/>
+          <w:szCs w:val="20"/>
+        </w:rPr>
+        <w:t>dot plot</w:t>
+      </w:r>
+      <w:r>
+        <w:rPr>
+          <w:rFonts w:asciiTheme="minorHAnsi" w:hAnsiTheme="minorHAnsi" w:cstheme="minorHAnsi"/>
+          <w:color w:val="000000" w:themeColor="text1"/>
+          <w:sz w:val="20"/>
+          <w:szCs w:val="20"/>
+        </w:rPr>
+        <w:t xml:space="preserve"> and the </w:t>
       </w:r>
       <w:r>
         <w:rPr>
@@ -708,166 +650,227 @@
         </w:rPr>
         <w:t>, what could be a concern regarding the spread of the data, and what is a possible solution.</w:t>
       </w:r>
-      <w:r>
-        <w:rPr>
-          <w:rFonts w:asciiTheme="minorHAnsi" w:hAnsiTheme="minorHAnsi" w:cstheme="minorHAnsi"/>
-          <w:b/>
-          <w:bCs/>
-          <w:color w:val="000000" w:themeColor="text1"/>
+    </w:p>
+    <w:p>
+      <w:pPr>
+        <w:rPr>
+          <w:rFonts w:asciiTheme="minorHAnsi" w:hAnsiTheme="minorHAnsi" w:cstheme="minorHAnsi"/>
+          <w:color w:val="FF0000"/>
+          <w:sz w:val="20"/>
+          <w:szCs w:val="20"/>
+        </w:rPr>
+      </w:pPr>
+    </w:p>
+    <w:p>
+      <w:pPr>
+        <w:rPr>
+          <w:rFonts w:asciiTheme="minorHAnsi" w:hAnsiTheme="minorHAnsi" w:cstheme="minorHAnsi"/>
+          <w:color w:val="FF0000"/>
+          <w:sz w:val="20"/>
+          <w:szCs w:val="20"/>
+        </w:rPr>
+      </w:pPr>
+      <w:r>
+        <w:rPr>
+          <w:rFonts w:asciiTheme="minorHAnsi" w:hAnsiTheme="minorHAnsi" w:cstheme="minorHAnsi"/>
+          <w:color w:val="FF0000"/>
+          <w:sz w:val="20"/>
+          <w:szCs w:val="20"/>
+        </w:rPr>
+        <w:t xml:space="preserve">The </w:t>
+      </w:r>
+      <w:r>
+        <w:rPr>
+          <w:rFonts w:asciiTheme="minorHAnsi" w:hAnsiTheme="minorHAnsi" w:cstheme="minorHAnsi"/>
+          <w:color w:val="FF0000"/>
+          <w:sz w:val="20"/>
+          <w:szCs w:val="20"/>
+        </w:rPr>
+        <w:t>dot plot</w:t>
+      </w:r>
+      <w:r>
+        <w:rPr>
+          <w:rFonts w:asciiTheme="minorHAnsi" w:hAnsiTheme="minorHAnsi" w:cstheme="minorHAnsi"/>
+          <w:color w:val="FF0000"/>
+          <w:sz w:val="20"/>
+          <w:szCs w:val="20"/>
+        </w:rPr>
+        <w:t xml:space="preserve"> shows that there is a lot of missing data resulting from a small sample size. From the data we have, </w:t>
+      </w:r>
+      <w:r>
+        <w:rPr>
+          <w:rFonts w:asciiTheme="minorHAnsi" w:hAnsiTheme="minorHAnsi" w:cstheme="minorHAnsi"/>
+          <w:color w:val="FF0000"/>
+          <w:sz w:val="20"/>
+          <w:szCs w:val="20"/>
+        </w:rPr>
+        <w:t>not knowing the spread / what distributio</w:t>
+      </w:r>
+      <w:r>
+        <w:rPr>
+          <w:rFonts w:asciiTheme="minorHAnsi" w:hAnsiTheme="minorHAnsi" w:cstheme="minorHAnsi"/>
+          <w:color w:val="FF0000"/>
+          <w:sz w:val="20"/>
+          <w:szCs w:val="20"/>
+        </w:rPr>
+        <w:t>n</w:t>
+      </w:r>
+      <w:r>
+        <w:rPr>
+          <w:rFonts w:asciiTheme="minorHAnsi" w:hAnsiTheme="minorHAnsi" w:cstheme="minorHAnsi"/>
+          <w:color w:val="FF0000"/>
+          <w:sz w:val="20"/>
+          <w:szCs w:val="20"/>
+        </w:rPr>
+        <w:t xml:space="preserve"> the data follows could be a concern</w:t>
+      </w:r>
+      <w:r>
+        <w:rPr>
+          <w:rFonts w:asciiTheme="minorHAnsi" w:hAnsiTheme="minorHAnsi" w:cstheme="minorHAnsi"/>
+          <w:color w:val="FF0000"/>
+          <w:sz w:val="20"/>
+          <w:szCs w:val="20"/>
+        </w:rPr>
+        <w:t xml:space="preserve">. </w:t>
+      </w:r>
+      <w:r>
+        <w:rPr>
+          <w:rFonts w:asciiTheme="minorHAnsi" w:hAnsiTheme="minorHAnsi" w:cstheme="minorHAnsi"/>
+          <w:color w:val="FF0000"/>
+          <w:sz w:val="20"/>
+          <w:szCs w:val="20"/>
+        </w:rPr>
+        <w:t xml:space="preserve">While we can guess that the data follows a normal distribution, we can’t confirm it with this small of a sample size. </w:t>
+      </w:r>
+      <w:r>
+        <w:rPr>
+          <w:rFonts w:asciiTheme="minorHAnsi" w:hAnsiTheme="minorHAnsi" w:cstheme="minorHAnsi"/>
+          <w:color w:val="FF0000"/>
+          <w:sz w:val="20"/>
+          <w:szCs w:val="20"/>
+        </w:rPr>
+        <w:t xml:space="preserve">Because of the small sample size, getting a full picture of the actual spread of the data is difficult as not everything is being explained. The solution would be to gather more data points from a more diverse audience to get a better idea of the distribution and if the data is actually skewed or not. </w:t>
+      </w:r>
+    </w:p>
+    <w:p>
+      <w:pPr>
+        <w:rPr>
+          <w:rFonts w:asciiTheme="minorHAnsi" w:hAnsiTheme="minorHAnsi" w:cstheme="minorHAnsi"/>
+          <w:color w:val="FF0000"/>
+          <w:sz w:val="20"/>
+          <w:szCs w:val="20"/>
+        </w:rPr>
+      </w:pPr>
+    </w:p>
+    <w:p>
+      <w:pPr>
+        <w:pStyle w:val="NormalWeb"/>
+        <w:rPr>
+          <w:rFonts w:asciiTheme="minorHAnsi" w:hAnsiTheme="minorHAnsi" w:cstheme="minorHAnsi"/>
+          <w:b/>
+          <w:bCs/>
+          <w:color w:val="000000" w:themeColor="text1"/>
+          <w:sz w:val="20"/>
+          <w:szCs w:val="20"/>
+        </w:rPr>
+      </w:pPr>
+    </w:p>
+    <w:p>
+      <w:pPr>
+        <w:pStyle w:val="NormalWeb"/>
+        <w:rPr>
+          <w:rFonts w:asciiTheme="minorHAnsi" w:hAnsiTheme="minorHAnsi" w:cstheme="minorHAnsi"/>
+          <w:color w:val="000000" w:themeColor="text1"/>
+          <w:sz w:val="20"/>
+          <w:szCs w:val="20"/>
+        </w:rPr>
+      </w:pPr>
+      <w:r>
+        <w:rPr>
+          <w:rFonts w:asciiTheme="minorHAnsi" w:hAnsiTheme="minorHAnsi" w:cstheme="minorHAnsi"/>
+          <w:b/>
+          <w:bCs/>
+          <w:color w:val="000000" w:themeColor="text1"/>
+          <w:sz w:val="20"/>
+          <w:szCs w:val="20"/>
+        </w:rPr>
+        <w:t>2</w:t>
+      </w:r>
+      <w:r>
+        <w:rPr>
+          <w:rFonts w:asciiTheme="minorHAnsi" w:hAnsiTheme="minorHAnsi" w:cstheme="minorHAnsi"/>
+          <w:b/>
+          <w:bCs/>
+          <w:color w:val="000000" w:themeColor="text1"/>
+          <w:sz w:val="20"/>
+          <w:szCs w:val="20"/>
+        </w:rPr>
+        <w:t xml:space="preserve">. </w:t>
+      </w:r>
+      <w:r>
+        <w:rPr>
+          <w:rFonts w:asciiTheme="minorHAnsi" w:hAnsiTheme="minorHAnsi" w:cstheme="minorHAnsi"/>
+          <w:color w:val="000000" w:themeColor="text1"/>
+          <w:sz w:val="20"/>
+          <w:szCs w:val="20"/>
+        </w:rPr>
+        <w:t>What potential problems could arise from the way the data was collected?</w:t>
+      </w:r>
+    </w:p>
+    <w:p>
+      <w:pPr>
+        <w:rPr>
+          <w:rFonts w:asciiTheme="minorHAnsi" w:hAnsiTheme="minorHAnsi" w:cstheme="minorHAnsi"/>
+          <w:color w:val="FF0000"/>
+          <w:sz w:val="20"/>
+          <w:szCs w:val="20"/>
+        </w:rPr>
+      </w:pPr>
+      <w:r>
+        <w:rPr>
+          <w:rFonts w:asciiTheme="minorHAnsi" w:hAnsiTheme="minorHAnsi" w:cstheme="minorHAnsi"/>
+          <w:color w:val="FF0000"/>
+          <w:sz w:val="20"/>
+          <w:szCs w:val="20"/>
+        </w:rPr>
+        <w:t xml:space="preserve">Since the data was based on self-reporting and from an online open forum such as Reddit, we can’t guarantee that the data is 100% correct or reflective of the entire population. </w:t>
+      </w:r>
+      <w:r>
+        <w:rPr>
+          <w:rFonts w:asciiTheme="minorHAnsi" w:hAnsiTheme="minorHAnsi" w:cstheme="minorHAnsi"/>
+          <w:color w:val="FF0000"/>
+          <w:sz w:val="20"/>
+          <w:szCs w:val="20"/>
+        </w:rPr>
+        <w:t>When self-reporting, t</w:t>
+      </w:r>
+      <w:r>
+        <w:rPr>
+          <w:rFonts w:asciiTheme="minorHAnsi" w:hAnsiTheme="minorHAnsi" w:cstheme="minorHAnsi"/>
+          <w:color w:val="FF0000"/>
+          <w:sz w:val="20"/>
+          <w:szCs w:val="20"/>
+        </w:rPr>
+        <w:t>here is bound to be bias and noise in the data</w:t>
+      </w:r>
+      <w:r>
+        <w:rPr>
+          <w:rFonts w:asciiTheme="minorHAnsi" w:hAnsiTheme="minorHAnsi" w:cstheme="minorHAnsi"/>
+          <w:color w:val="FF0000"/>
+          <w:sz w:val="20"/>
+          <w:szCs w:val="20"/>
+        </w:rPr>
+        <w:t>.</w:t>
+      </w:r>
+      <w:r>
+        <w:rPr>
+          <w:rFonts w:asciiTheme="minorHAnsi" w:hAnsiTheme="minorHAnsi" w:cstheme="minorHAnsi"/>
+          <w:color w:val="FF0000"/>
           <w:sz w:val="20"/>
           <w:szCs w:val="20"/>
         </w:rPr>
         <w:t xml:space="preserve"> </w:t>
       </w:r>
-    </w:p>
-    <w:p>
-      <w:pPr>
-        <w:rPr>
-          <w:rFonts w:asciiTheme="minorHAnsi" w:hAnsiTheme="minorHAnsi" w:cstheme="minorHAnsi"/>
-          <w:color w:val="FF0000"/>
-          <w:sz w:val="20"/>
-          <w:szCs w:val="20"/>
-        </w:rPr>
-      </w:pPr>
-    </w:p>
-    <w:p>
-      <w:pPr>
-        <w:rPr>
-          <w:rFonts w:asciiTheme="minorHAnsi" w:hAnsiTheme="minorHAnsi" w:cstheme="minorHAnsi"/>
-          <w:color w:val="FF0000"/>
-          <w:sz w:val="20"/>
-          <w:szCs w:val="20"/>
-        </w:rPr>
-      </w:pPr>
-      <w:r>
-        <w:rPr>
-          <w:rFonts w:asciiTheme="minorHAnsi" w:hAnsiTheme="minorHAnsi" w:cstheme="minorHAnsi"/>
-          <w:color w:val="FF0000"/>
-          <w:sz w:val="20"/>
-          <w:szCs w:val="20"/>
-        </w:rPr>
-        <w:t xml:space="preserve">The histogram shows that there is a lot of missing data resulting from a small sample size. From the data we have, the histogram being skewed right could be a concern. Because of the small sample size, getting a full picture of the actual spread of the data is difficult as not everything is being explained. The solution would be to gather more data points from a more diverse audience to get a better idea of the distribution and if the data is actually skewed or not. </w:t>
-      </w:r>
-    </w:p>
-    <w:p>
-      <w:pPr>
-        <w:rPr>
-          <w:rFonts w:asciiTheme="minorHAnsi" w:hAnsiTheme="minorHAnsi" w:cstheme="minorHAnsi"/>
-          <w:color w:val="FF0000"/>
-          <w:sz w:val="20"/>
-          <w:szCs w:val="20"/>
-        </w:rPr>
-      </w:pPr>
-    </w:p>
-    <w:p>
-      <w:pPr>
-        <w:pStyle w:val="NormalWeb"/>
-        <w:rPr>
-          <w:rFonts w:asciiTheme="minorHAnsi" w:hAnsiTheme="minorHAnsi" w:cstheme="minorHAnsi"/>
-          <w:b/>
-          <w:bCs/>
-          <w:color w:val="000000" w:themeColor="text1"/>
-          <w:sz w:val="20"/>
-          <w:szCs w:val="20"/>
-        </w:rPr>
-      </w:pPr>
-    </w:p>
-    <w:p>
-      <w:pPr>
-        <w:pStyle w:val="NormalWeb"/>
-        <w:rPr>
-          <w:rFonts w:asciiTheme="minorHAnsi" w:hAnsiTheme="minorHAnsi" w:cstheme="minorHAnsi"/>
-          <w:color w:val="000000" w:themeColor="text1"/>
-          <w:sz w:val="20"/>
-          <w:szCs w:val="20"/>
-        </w:rPr>
-      </w:pPr>
-      <w:r>
-        <w:rPr>
-          <w:rFonts w:asciiTheme="minorHAnsi" w:hAnsiTheme="minorHAnsi" w:cstheme="minorHAnsi"/>
-          <w:b/>
-          <w:bCs/>
-          <w:color w:val="000000" w:themeColor="text1"/>
-          <w:sz w:val="20"/>
-          <w:szCs w:val="20"/>
-        </w:rPr>
-        <w:t>2</w:t>
-      </w:r>
-      <w:r>
-        <w:rPr>
-          <w:rFonts w:asciiTheme="minorHAnsi" w:hAnsiTheme="minorHAnsi" w:cstheme="minorHAnsi"/>
-          <w:b/>
-          <w:bCs/>
-          <w:color w:val="000000" w:themeColor="text1"/>
-          <w:sz w:val="20"/>
-          <w:szCs w:val="20"/>
-        </w:rPr>
-        <w:t xml:space="preserve">. </w:t>
-      </w:r>
-      <w:r>
-        <w:rPr>
-          <w:rFonts w:asciiTheme="minorHAnsi" w:hAnsiTheme="minorHAnsi" w:cstheme="minorHAnsi"/>
-          <w:color w:val="000000" w:themeColor="text1"/>
-          <w:sz w:val="20"/>
-          <w:szCs w:val="20"/>
-        </w:rPr>
-        <w:t>What potential problems could arise from the way the data was collected?</w:t>
-      </w:r>
-    </w:p>
-    <w:p>
-      <w:pPr>
-        <w:rPr>
-          <w:rFonts w:asciiTheme="minorHAnsi" w:hAnsiTheme="minorHAnsi" w:cstheme="minorHAnsi"/>
-          <w:color w:val="FF0000"/>
-          <w:sz w:val="20"/>
-          <w:szCs w:val="20"/>
-        </w:rPr>
-      </w:pPr>
-      <w:r>
-        <w:rPr>
-          <w:rFonts w:asciiTheme="minorHAnsi" w:hAnsiTheme="minorHAnsi" w:cstheme="minorHAnsi"/>
-          <w:color w:val="FF0000"/>
-          <w:sz w:val="20"/>
-          <w:szCs w:val="20"/>
-        </w:rPr>
-        <w:t xml:space="preserve">Since the data was based on self-reporting and from an online open forum such as Reddit, we can’t guarantee that the data is 100% correct or reflective of the entire population. </w:t>
-      </w:r>
-      <w:r>
-        <w:rPr>
-          <w:rFonts w:asciiTheme="minorHAnsi" w:hAnsiTheme="minorHAnsi" w:cstheme="minorHAnsi"/>
-          <w:color w:val="FF0000"/>
-          <w:sz w:val="20"/>
-          <w:szCs w:val="20"/>
-        </w:rPr>
-        <w:t>When self-reporting, t</w:t>
-      </w:r>
-      <w:r>
-        <w:rPr>
-          <w:rFonts w:asciiTheme="minorHAnsi" w:hAnsiTheme="minorHAnsi" w:cstheme="minorHAnsi"/>
-          <w:color w:val="FF0000"/>
-          <w:sz w:val="20"/>
-          <w:szCs w:val="20"/>
-        </w:rPr>
-        <w:t>here is bound to be bias and noise in the data</w:t>
-      </w:r>
-      <w:r>
-        <w:rPr>
-          <w:rFonts w:asciiTheme="minorHAnsi" w:hAnsiTheme="minorHAnsi" w:cstheme="minorHAnsi"/>
-          <w:color w:val="FF0000"/>
-          <w:sz w:val="20"/>
-          <w:szCs w:val="20"/>
-        </w:rPr>
-        <w:t>.</w:t>
-      </w:r>
-      <w:r>
-        <w:rPr>
-          <w:rFonts w:asciiTheme="minorHAnsi" w:hAnsiTheme="minorHAnsi" w:cstheme="minorHAnsi"/>
-          <w:color w:val="FF0000"/>
-          <w:sz w:val="20"/>
-          <w:szCs w:val="20"/>
-        </w:rPr>
-        <w:t xml:space="preserve"> </w:t>
-      </w:r>
       <w:r>
         <w:rPr>
           <w:rFonts w:asciiTheme="minorHAnsi" w:hAnsiTheme="minorHAnsi" w:cstheme="minorHAnsi"/>
@@ -895,129 +898,6 @@
         </w:rPr>
         <w:t xml:space="preserve"> This could lead to skewed data and inhibit us from seeing the whole picture. </w:t>
       </w:r>
-    </w:p>
-    <w:p>
-      <w:pPr>
-        <w:pStyle w:val="NormalWeb"/>
-        <w:rPr>
-          <w:rFonts w:asciiTheme="minorHAnsi" w:hAnsiTheme="minorHAnsi" w:cstheme="minorHAnsi"/>
-          <w:color w:val="000000" w:themeColor="text1"/>
-          <w:sz w:val="20"/>
-          <w:szCs w:val="20"/>
-        </w:rPr>
-      </w:pPr>
-    </w:p>
-    <w:p>
-      <w:pPr>
-        <w:pStyle w:val="NormalWeb"/>
-        <w:rPr>
-          <w:rFonts w:asciiTheme="minorHAnsi" w:hAnsiTheme="minorHAnsi" w:cstheme="minorHAnsi"/>
-          <w:color w:val="000000" w:themeColor="text1"/>
-          <w:sz w:val="20"/>
-          <w:szCs w:val="20"/>
-        </w:rPr>
-      </w:pPr>
-    </w:p>
-    <w:p>
-      <w:pPr>
-        <w:pStyle w:val="NormalWeb"/>
-        <w:rPr>
-          <w:rFonts w:asciiTheme="minorHAnsi" w:hAnsiTheme="minorHAnsi" w:cstheme="minorHAnsi"/>
-          <w:color w:val="000000" w:themeColor="text1"/>
-          <w:sz w:val="20"/>
-          <w:szCs w:val="20"/>
-        </w:rPr>
-      </w:pPr>
-    </w:p>
-    <w:p>
-      <w:pPr>
-        <w:rPr>
-          <w:rFonts w:asciiTheme="minorHAnsi" w:hAnsiTheme="minorHAnsi" w:cstheme="minorHAnsi"/>
-          <w:color w:val="000000" w:themeColor="text1"/>
-          <w:sz w:val="20"/>
-          <w:szCs w:val="20"/>
-        </w:rPr>
-      </w:pPr>
-      <w:r>
-        <w:rPr>
-          <w:rFonts w:asciiTheme="minorHAnsi" w:hAnsiTheme="minorHAnsi" w:cstheme="minorHAnsi"/>
-          <w:b/>
-          <w:bCs/>
-          <w:color w:val="000000" w:themeColor="text1"/>
-          <w:sz w:val="20"/>
-          <w:szCs w:val="20"/>
-        </w:rPr>
-        <w:t>3</w:t>
-      </w:r>
-      <w:r>
-        <w:rPr>
-          <w:rFonts w:asciiTheme="minorHAnsi" w:hAnsiTheme="minorHAnsi" w:cstheme="minorHAnsi"/>
-          <w:b/>
-          <w:bCs/>
-          <w:color w:val="000000" w:themeColor="text1"/>
-          <w:sz w:val="20"/>
-          <w:szCs w:val="20"/>
-        </w:rPr>
-        <w:t xml:space="preserve">. </w:t>
-      </w:r>
-      <w:r>
-        <w:rPr>
-          <w:rFonts w:asciiTheme="minorHAnsi" w:hAnsiTheme="minorHAnsi" w:cstheme="minorHAnsi"/>
-          <w:color w:val="000000" w:themeColor="text1"/>
-          <w:sz w:val="20"/>
-          <w:szCs w:val="20"/>
-        </w:rPr>
-        <w:t xml:space="preserve">Find the interquartile range (IQR) for the 18 weightlifters. </w:t>
-      </w:r>
-    </w:p>
-    <w:p>
-      <w:pPr>
-        <w:rPr>
-          <w:rFonts w:asciiTheme="minorHAnsi" w:hAnsiTheme="minorHAnsi" w:cstheme="minorHAnsi"/>
-          <w:color w:val="000000" w:themeColor="text1"/>
-          <w:sz w:val="20"/>
-          <w:szCs w:val="20"/>
-        </w:rPr>
-      </w:pPr>
-    </w:p>
-    <w:p>
-      <w:pPr>
-        <w:rPr>
-          <w:rFonts w:asciiTheme="minorHAnsi" w:hAnsiTheme="minorHAnsi" w:cstheme="minorHAnsi"/>
-          <w:color w:val="000000" w:themeColor="text1"/>
-          <w:sz w:val="20"/>
-          <w:szCs w:val="20"/>
-        </w:rPr>
-      </w:pPr>
-      <w:r>
-        <w:rPr>
-          <w:rFonts w:asciiTheme="minorHAnsi" w:hAnsiTheme="minorHAnsi" w:cstheme="minorHAnsi"/>
-          <w:color w:val="FF0000"/>
-          <w:sz w:val="20"/>
-          <w:szCs w:val="20"/>
-        </w:rPr>
-        <w:t>0.8020 –0.6650 = 0.137</w:t>
-      </w:r>
-    </w:p>
-    <w:p>
-      <w:pPr>
-        <w:rPr>
-          <w:rFonts w:asciiTheme="minorHAnsi" w:hAnsiTheme="minorHAnsi" w:cstheme="minorHAnsi"/>
-          <w:color w:val="000000" w:themeColor="text1"/>
-          <w:sz w:val="20"/>
-          <w:szCs w:val="20"/>
-        </w:rPr>
-      </w:pPr>
-    </w:p>
-    <w:p>
-      <w:pPr>
-        <w:rPr>
-          <w:rFonts w:asciiTheme="minorHAnsi" w:hAnsiTheme="minorHAnsi" w:cstheme="minorHAnsi"/>
-          <w:color w:val="000000" w:themeColor="text1"/>
-          <w:sz w:val="20"/>
-          <w:szCs w:val="20"/>
-        </w:rPr>
-      </w:pPr>
     </w:p>
     <w:p>
       <w:pPr>
@@ -1045,45 +925,188 @@
     </w:p>
     <w:p>
       <w:pPr>
+        <w:rPr>
+          <w:rFonts w:asciiTheme="minorHAnsi" w:hAnsiTheme="minorHAnsi" w:cstheme="minorHAnsi"/>
+          <w:b/>
+          <w:bCs/>
+          <w:color w:val="000000" w:themeColor="text1"/>
+          <w:sz w:val="20"/>
+          <w:szCs w:val="20"/>
+        </w:rPr>
+      </w:pPr>
+    </w:p>
+    <w:p>
+      <w:pPr>
+        <w:rPr>
+          <w:rFonts w:asciiTheme="minorHAnsi" w:hAnsiTheme="minorHAnsi" w:cstheme="minorHAnsi"/>
+          <w:b/>
+          <w:bCs/>
+          <w:color w:val="000000" w:themeColor="text1"/>
+          <w:sz w:val="20"/>
+          <w:szCs w:val="20"/>
+        </w:rPr>
+      </w:pPr>
+    </w:p>
+    <w:p>
+      <w:pPr>
+        <w:rPr>
+          <w:rFonts w:asciiTheme="minorHAnsi" w:hAnsiTheme="minorHAnsi" w:cstheme="minorHAnsi"/>
+          <w:b/>
+          <w:bCs/>
+          <w:color w:val="000000" w:themeColor="text1"/>
+          <w:sz w:val="20"/>
+          <w:szCs w:val="20"/>
+        </w:rPr>
+      </w:pPr>
+      <w:r>
+        <w:rPr>
+          <w:rFonts w:asciiTheme="minorHAnsi" w:hAnsiTheme="minorHAnsi" w:cstheme="minorHAnsi"/>
+          <w:b/>
+          <w:bCs/>
+          <w:color w:val="000000" w:themeColor="text1"/>
+          <w:sz w:val="20"/>
+          <w:szCs w:val="20"/>
+        </w:rPr>
+        <w:t>3</w:t>
+      </w:r>
+      <w:r>
+        <w:rPr>
+          <w:rFonts w:asciiTheme="minorHAnsi" w:hAnsiTheme="minorHAnsi" w:cstheme="minorHAnsi"/>
+          <w:b/>
+          <w:bCs/>
+          <w:color w:val="000000" w:themeColor="text1"/>
+          <w:sz w:val="20"/>
+          <w:szCs w:val="20"/>
+        </w:rPr>
+        <w:t xml:space="preserve">. </w:t>
+      </w:r>
+      <w:r>
+        <w:rPr>
+          <w:rFonts w:asciiTheme="minorHAnsi" w:hAnsiTheme="minorHAnsi" w:cstheme="minorHAnsi"/>
+          <w:color w:val="000000" w:themeColor="text1"/>
+          <w:sz w:val="20"/>
+          <w:szCs w:val="20"/>
+        </w:rPr>
+        <w:t>Create a 95% confidence interval for the mean ratio between flat dumbbell press and barbell bench press.</w:t>
+      </w:r>
+      <w:r>
+        <w:rPr>
+          <w:rFonts w:asciiTheme="minorHAnsi" w:hAnsiTheme="minorHAnsi" w:cstheme="minorHAnsi"/>
+          <w:b/>
+          <w:bCs/>
+          <w:color w:val="000000" w:themeColor="text1"/>
+          <w:sz w:val="20"/>
+          <w:szCs w:val="20"/>
+        </w:rPr>
+        <w:t xml:space="preserve"> </w:t>
+      </w:r>
+    </w:p>
+    <w:p>
+      <w:pPr>
+        <w:rPr>
+          <w:rFonts w:asciiTheme="minorHAnsi" w:hAnsiTheme="minorHAnsi" w:cstheme="minorHAnsi"/>
+          <w:b/>
+          <w:bCs/>
+          <w:color w:val="000000" w:themeColor="text1"/>
+          <w:sz w:val="20"/>
+          <w:szCs w:val="20"/>
+        </w:rPr>
+      </w:pPr>
+    </w:p>
+    <w:p>
+      <w:pPr>
         <w:pStyle w:val="HTMLPreformatted"/>
         <w:shd w:val="clear" w:color="auto" w:fill="FFFFFF"/>
         <w:rPr>
           <w:rFonts w:asciiTheme="minorHAnsi" w:hAnsiTheme="minorHAnsi" w:cstheme="minorHAnsi"/>
-          <w:b/>
-          <w:bCs/>
-          <w:color w:val="000000" w:themeColor="text1"/>
-        </w:rPr>
-      </w:pPr>
-    </w:p>
-    <w:p>
-      <w:pPr>
-        <w:pStyle w:val="HTMLPreformatted"/>
-        <w:shd w:val="clear" w:color="auto" w:fill="FFFFFF"/>
-        <w:rPr>
-          <w:rFonts w:asciiTheme="minorHAnsi" w:hAnsiTheme="minorHAnsi" w:cstheme="minorHAnsi"/>
-          <w:b/>
-          <w:bCs/>
-          <w:color w:val="000000" w:themeColor="text1"/>
-        </w:rPr>
-      </w:pPr>
-    </w:p>
-    <w:p>
-      <w:pPr>
-        <w:pStyle w:val="HTMLPreformatted"/>
-        <w:shd w:val="clear" w:color="auto" w:fill="FFFFFF"/>
-        <w:rPr>
-          <w:rFonts w:asciiTheme="minorHAnsi" w:hAnsiTheme="minorHAnsi" w:cstheme="minorHAnsi"/>
-          <w:b/>
-          <w:bCs/>
-          <w:color w:val="000000" w:themeColor="text1"/>
-        </w:rPr>
-      </w:pPr>
-      <w:r>
-        <w:rPr>
-          <w:rFonts w:asciiTheme="minorHAnsi" w:hAnsiTheme="minorHAnsi" w:cstheme="minorHAnsi"/>
-          <w:b/>
-          <w:bCs/>
-          <w:color w:val="000000" w:themeColor="text1"/>
+          <w:color w:val="FF0000"/>
+        </w:rPr>
+      </w:pPr>
+      <w:r>
+        <w:rPr>
+          <w:rFonts w:asciiTheme="minorHAnsi" w:hAnsiTheme="minorHAnsi" w:cstheme="minorHAnsi"/>
+          <w:color w:val="FF0000"/>
+        </w:rPr>
+        <w:t>Between 0.6822360 and 0.7690974</w:t>
+      </w:r>
+    </w:p>
+    <w:p>
+      <w:pPr>
+        <w:rPr>
+          <w:rFonts w:asciiTheme="minorHAnsi" w:hAnsiTheme="minorHAnsi" w:cstheme="minorHAnsi"/>
+          <w:b/>
+          <w:bCs/>
+          <w:color w:val="000000" w:themeColor="text1"/>
+          <w:sz w:val="20"/>
+          <w:szCs w:val="20"/>
+        </w:rPr>
+      </w:pPr>
+    </w:p>
+    <w:p>
+      <w:pPr>
+        <w:rPr>
+          <w:rFonts w:asciiTheme="minorHAnsi" w:hAnsiTheme="minorHAnsi" w:cstheme="minorHAnsi"/>
+          <w:b/>
+          <w:bCs/>
+          <w:color w:val="000000" w:themeColor="text1"/>
+          <w:sz w:val="20"/>
+          <w:szCs w:val="20"/>
+        </w:rPr>
+      </w:pPr>
+    </w:p>
+    <w:p>
+      <w:pPr>
+        <w:rPr>
+          <w:rFonts w:asciiTheme="minorHAnsi" w:hAnsiTheme="minorHAnsi" w:cstheme="minorHAnsi"/>
+          <w:b/>
+          <w:bCs/>
+          <w:color w:val="000000" w:themeColor="text1"/>
+          <w:sz w:val="20"/>
+          <w:szCs w:val="20"/>
+        </w:rPr>
+      </w:pPr>
+    </w:p>
+    <w:p>
+      <w:pPr>
+        <w:rPr>
+          <w:rFonts w:asciiTheme="minorHAnsi" w:hAnsiTheme="minorHAnsi" w:cstheme="minorHAnsi"/>
+          <w:b/>
+          <w:bCs/>
+          <w:color w:val="000000" w:themeColor="text1"/>
+          <w:sz w:val="20"/>
+          <w:szCs w:val="20"/>
+        </w:rPr>
+      </w:pPr>
+    </w:p>
+    <w:p>
+      <w:pPr>
+        <w:rPr>
+          <w:rFonts w:asciiTheme="minorHAnsi" w:hAnsiTheme="minorHAnsi" w:cstheme="minorHAnsi"/>
+          <w:b/>
+          <w:bCs/>
+          <w:color w:val="000000" w:themeColor="text1"/>
+          <w:sz w:val="20"/>
+          <w:szCs w:val="20"/>
+        </w:rPr>
+      </w:pPr>
+    </w:p>
+    <w:p>
+      <w:pPr>
+        <w:rPr>
+          <w:rFonts w:asciiTheme="minorHAnsi" w:hAnsiTheme="minorHAnsi" w:cstheme="minorHAnsi"/>
+          <w:color w:val="000000" w:themeColor="text1"/>
+          <w:sz w:val="20"/>
+          <w:szCs w:val="20"/>
+        </w:rPr>
+      </w:pPr>
+      <w:r>
+        <w:rPr>
+          <w:rFonts w:asciiTheme="minorHAnsi" w:hAnsiTheme="minorHAnsi" w:cstheme="minorHAnsi"/>
+          <w:b/>
+          <w:bCs/>
+          <w:color w:val="000000" w:themeColor="text1"/>
+          <w:sz w:val="20"/>
+          <w:szCs w:val="20"/>
         </w:rPr>
         <w:t>4</w:t>
       </w:r>
@@ -1093,6 +1116,8 @@
           <w:b/>
           <w:bCs/>
           <w:color w:val="000000" w:themeColor="text1"/>
+          <w:sz w:val="20"/>
+          <w:szCs w:val="20"/>
         </w:rPr>
         <w:t xml:space="preserve">. </w:t>
       </w:r>
@@ -1100,63 +1125,10 @@
         <w:rPr>
           <w:rFonts w:asciiTheme="minorHAnsi" w:hAnsiTheme="minorHAnsi" w:cstheme="minorHAnsi"/>
           <w:color w:val="000000" w:themeColor="text1"/>
-        </w:rPr>
-        <w:t>Based on the IQR and using the “1.5 IQR Rule,” are there any discernable outliers in this dataset?</w:t>
-      </w:r>
-      <w:r>
-        <w:rPr>
-          <w:rFonts w:asciiTheme="minorHAnsi" w:hAnsiTheme="minorHAnsi" w:cstheme="minorHAnsi"/>
-          <w:b/>
-          <w:bCs/>
-          <w:color w:val="000000" w:themeColor="text1"/>
-        </w:rPr>
-        <w:t xml:space="preserve"> </w:t>
-      </w:r>
-    </w:p>
-    <w:p>
-      <w:pPr>
-        <w:pStyle w:val="HTMLPreformatted"/>
-        <w:shd w:val="clear" w:color="auto" w:fill="FFFFFF"/>
-        <w:rPr>
-          <w:rFonts w:asciiTheme="minorHAnsi" w:hAnsiTheme="minorHAnsi" w:cstheme="minorHAnsi"/>
-          <w:b/>
-          <w:bCs/>
-          <w:color w:val="000000" w:themeColor="text1"/>
-        </w:rPr>
-      </w:pPr>
-    </w:p>
-    <w:p>
-      <w:pPr>
-        <w:pStyle w:val="HTMLPreformatted"/>
-        <w:shd w:val="clear" w:color="auto" w:fill="FFFFFF"/>
-        <w:rPr>
-          <w:rFonts w:asciiTheme="minorHAnsi" w:hAnsiTheme="minorHAnsi" w:cstheme="minorHAnsi"/>
-          <w:color w:val="FF0000"/>
-        </w:rPr>
-      </w:pPr>
-      <w:r>
-        <w:rPr>
-          <w:rFonts w:asciiTheme="minorHAnsi" w:hAnsiTheme="minorHAnsi" w:cstheme="minorHAnsi"/>
-          <w:color w:val="FF0000"/>
-        </w:rPr>
-        <w:t xml:space="preserve">Low outliers below Q1 – IQR = anything below 0.6650 - 0.137 = 0.528 </w:t>
-      </w:r>
-    </w:p>
-    <w:p>
-      <w:pPr>
-        <w:pStyle w:val="HTMLPreformatted"/>
-        <w:shd w:val="clear" w:color="auto" w:fill="FFFFFF"/>
-        <w:rPr>
-          <w:rFonts w:asciiTheme="minorHAnsi" w:hAnsiTheme="minorHAnsi" w:cstheme="minorHAnsi"/>
-          <w:color w:val="FF0000"/>
-        </w:rPr>
-      </w:pPr>
-      <w:r>
-        <w:rPr>
-          <w:rFonts w:asciiTheme="minorHAnsi" w:hAnsiTheme="minorHAnsi" w:cstheme="minorHAnsi"/>
-          <w:color w:val="FF0000"/>
-        </w:rPr>
-        <w:t xml:space="preserve">There are no low outliers because there are no observations below 0.528 </w:t>
+          <w:sz w:val="20"/>
+          <w:szCs w:val="20"/>
+        </w:rPr>
+        <w:t xml:space="preserve"> Considering your answer in question 2, do you believe that the population mean presented in this confidence interval is reliable? What audience would it apply to? Explain your answer. </w:t>
       </w:r>
     </w:p>
     <w:p>
@@ -1165,99 +1137,203 @@
         <w:shd w:val="clear" w:color="auto" w:fill="FFFFFF"/>
         <w:ind w:left="720"/>
         <w:rPr>
-          <w:rFonts w:asciiTheme="minorHAnsi" w:hAnsiTheme="minorHAnsi" w:cstheme="minorHAnsi"/>
-          <w:color w:val="FF0000"/>
-        </w:rPr>
-      </w:pPr>
-    </w:p>
-    <w:p>
-      <w:pPr>
-        <w:pStyle w:val="HTMLPreformatted"/>
-        <w:shd w:val="clear" w:color="auto" w:fill="FFFFFF"/>
-        <w:rPr>
-          <w:rFonts w:asciiTheme="minorHAnsi" w:hAnsiTheme="minorHAnsi" w:cstheme="minorHAnsi"/>
-          <w:color w:val="FF0000"/>
-        </w:rPr>
-      </w:pPr>
-      <w:r>
-        <w:rPr>
-          <w:rFonts w:asciiTheme="minorHAnsi" w:hAnsiTheme="minorHAnsi" w:cstheme="minorHAnsi"/>
-          <w:color w:val="FF0000"/>
-        </w:rPr>
-        <w:t>High outliers above Q3 + IQR = anything above 0.8020 + 0.137 = 0.939</w:t>
-      </w:r>
-    </w:p>
-    <w:p>
-      <w:pPr>
-        <w:pStyle w:val="HTMLPreformatted"/>
-        <w:shd w:val="clear" w:color="auto" w:fill="FFFFFF"/>
-        <w:rPr>
-          <w:rFonts w:asciiTheme="minorHAnsi" w:hAnsiTheme="minorHAnsi" w:cstheme="minorHAnsi"/>
-          <w:color w:val="FF0000"/>
-        </w:rPr>
-      </w:pPr>
-      <w:r>
-        <w:rPr>
-          <w:rFonts w:asciiTheme="minorHAnsi" w:hAnsiTheme="minorHAnsi" w:cstheme="minorHAnsi"/>
-          <w:color w:val="FF0000"/>
-        </w:rPr>
-        <w:t>There are no high outliers because there are no observations above 0.939</w:t>
-      </w:r>
-    </w:p>
-    <w:p>
-      <w:pPr>
-        <w:pStyle w:val="HTMLPreformatted"/>
-        <w:shd w:val="clear" w:color="auto" w:fill="FFFFFF"/>
-        <w:rPr>
-          <w:rFonts w:asciiTheme="minorHAnsi" w:hAnsiTheme="minorHAnsi" w:cstheme="minorHAnsi"/>
-          <w:b/>
-          <w:bCs/>
-          <w:color w:val="000000" w:themeColor="text1"/>
-        </w:rPr>
-      </w:pPr>
-    </w:p>
-    <w:p>
-      <w:pPr>
-        <w:pStyle w:val="HTMLPreformatted"/>
-        <w:shd w:val="clear" w:color="auto" w:fill="FFFFFF"/>
-        <w:rPr>
-          <w:rFonts w:asciiTheme="minorHAnsi" w:hAnsiTheme="minorHAnsi" w:cstheme="minorHAnsi"/>
-          <w:b/>
-          <w:bCs/>
-          <w:color w:val="000000" w:themeColor="text1"/>
-        </w:rPr>
-      </w:pPr>
-    </w:p>
-    <w:p>
-      <w:pPr>
-        <w:rPr>
-          <w:rFonts w:asciiTheme="minorHAnsi" w:hAnsiTheme="minorHAnsi" w:cstheme="minorHAnsi"/>
-          <w:b/>
-          <w:bCs/>
-          <w:color w:val="000000" w:themeColor="text1"/>
-          <w:sz w:val="20"/>
-          <w:szCs w:val="20"/>
-        </w:rPr>
-      </w:pPr>
-    </w:p>
-    <w:p>
-      <w:pPr>
-        <w:rPr>
-          <w:rFonts w:asciiTheme="minorHAnsi" w:hAnsiTheme="minorHAnsi" w:cstheme="minorHAnsi"/>
-          <w:b/>
-          <w:bCs/>
-          <w:color w:val="000000" w:themeColor="text1"/>
-          <w:sz w:val="20"/>
-          <w:szCs w:val="20"/>
-        </w:rPr>
-      </w:pPr>
-    </w:p>
-    <w:p>
-      <w:pPr>
-        <w:rPr>
-          <w:rFonts w:asciiTheme="minorHAnsi" w:hAnsiTheme="minorHAnsi" w:cstheme="minorHAnsi"/>
-          <w:b/>
-          <w:bCs/>
+          <w:rFonts w:ascii="Monaco" w:hAnsi="Monaco"/>
+          <w:color w:val="000000" w:themeColor="text1"/>
+          <w:sz w:val="18"/>
+          <w:szCs w:val="18"/>
+        </w:rPr>
+      </w:pPr>
+    </w:p>
+    <w:p>
+      <w:pPr>
+        <w:rPr>
+          <w:rFonts w:asciiTheme="minorHAnsi" w:hAnsiTheme="minorHAnsi" w:cstheme="minorHAnsi"/>
+          <w:color w:val="FF0000"/>
+          <w:sz w:val="20"/>
+          <w:szCs w:val="20"/>
+        </w:rPr>
+      </w:pPr>
+      <w:r>
+        <w:rPr>
+          <w:rFonts w:asciiTheme="minorHAnsi" w:hAnsiTheme="minorHAnsi" w:cstheme="minorHAnsi"/>
+          <w:color w:val="FF0000"/>
+          <w:sz w:val="20"/>
+          <w:szCs w:val="20"/>
+        </w:rPr>
+        <w:t xml:space="preserve">Answers vary. A sample answer could mimic something like: </w:t>
+      </w:r>
+    </w:p>
+    <w:p>
+      <w:pPr>
+        <w:rPr>
+          <w:rFonts w:asciiTheme="minorHAnsi" w:hAnsiTheme="minorHAnsi" w:cstheme="minorHAnsi"/>
+          <w:color w:val="FF0000"/>
+          <w:sz w:val="20"/>
+          <w:szCs w:val="20"/>
+        </w:rPr>
+      </w:pPr>
+    </w:p>
+    <w:p>
+      <w:pPr>
+        <w:rPr>
+          <w:rFonts w:asciiTheme="minorHAnsi" w:hAnsiTheme="minorHAnsi" w:cstheme="minorHAnsi"/>
+          <w:color w:val="FF0000"/>
+          <w:sz w:val="20"/>
+          <w:szCs w:val="20"/>
+        </w:rPr>
+      </w:pPr>
+      <w:r>
+        <w:rPr>
+          <w:rFonts w:asciiTheme="minorHAnsi" w:hAnsiTheme="minorHAnsi" w:cstheme="minorHAnsi"/>
+          <w:color w:val="FF0000"/>
+          <w:sz w:val="20"/>
+          <w:szCs w:val="20"/>
+        </w:rPr>
+        <w:t>I don’t believe this population mean to be reliable. The sample size is too small and there is too much bias in data collection to be able to provide a reasonable, reliable estimate for the population mean. As of right now, this would apply to people who regularly do these exercises</w:t>
+      </w:r>
+      <w:r>
+        <w:rPr>
+          <w:rFonts w:asciiTheme="minorHAnsi" w:hAnsiTheme="minorHAnsi" w:cstheme="minorHAnsi"/>
+          <w:color w:val="FF0000"/>
+          <w:sz w:val="20"/>
+          <w:szCs w:val="20"/>
+        </w:rPr>
+        <w:t xml:space="preserve"> and work out, </w:t>
+      </w:r>
+      <w:r>
+        <w:rPr>
+          <w:rFonts w:asciiTheme="minorHAnsi" w:hAnsiTheme="minorHAnsi" w:cstheme="minorHAnsi"/>
+          <w:color w:val="FF0000"/>
+          <w:sz w:val="20"/>
+          <w:szCs w:val="20"/>
+        </w:rPr>
+        <w:t xml:space="preserve">as the people who self-reported their data probably lean more towards that audience. If there was a larger sample size, I believe the population mean presented in the confidence interval would be more reliable and could apply to a larger audience. </w:t>
+      </w:r>
+    </w:p>
+    <w:p>
+      <w:pPr>
+        <w:rPr>
+          <w:rFonts w:asciiTheme="minorHAnsi" w:hAnsiTheme="minorHAnsi" w:cstheme="minorHAnsi"/>
+          <w:b/>
+          <w:bCs/>
+          <w:color w:val="000000" w:themeColor="text1"/>
+          <w:sz w:val="20"/>
+          <w:szCs w:val="20"/>
+        </w:rPr>
+      </w:pPr>
+    </w:p>
+    <w:p>
+      <w:pPr>
+        <w:rPr>
+          <w:rFonts w:asciiTheme="minorHAnsi" w:hAnsiTheme="minorHAnsi" w:cstheme="minorHAnsi"/>
+          <w:b/>
+          <w:bCs/>
+          <w:color w:val="000000" w:themeColor="text1"/>
+          <w:sz w:val="20"/>
+          <w:szCs w:val="20"/>
+        </w:rPr>
+      </w:pPr>
+    </w:p>
+    <w:p>
+      <w:pPr>
+        <w:rPr>
+          <w:rFonts w:asciiTheme="minorHAnsi" w:hAnsiTheme="minorHAnsi" w:cstheme="minorHAnsi"/>
+          <w:b/>
+          <w:bCs/>
+          <w:color w:val="000000" w:themeColor="text1"/>
+          <w:sz w:val="20"/>
+          <w:szCs w:val="20"/>
+        </w:rPr>
+      </w:pPr>
+    </w:p>
+    <w:p>
+      <w:pPr>
+        <w:rPr>
+          <w:rFonts w:asciiTheme="minorHAnsi" w:hAnsiTheme="minorHAnsi" w:cstheme="minorHAnsi"/>
+          <w:b/>
+          <w:bCs/>
+          <w:color w:val="000000" w:themeColor="text1"/>
+          <w:sz w:val="20"/>
+          <w:szCs w:val="20"/>
+        </w:rPr>
+      </w:pPr>
+    </w:p>
+    <w:p>
+      <w:pPr>
+        <w:rPr>
+          <w:rFonts w:asciiTheme="minorHAnsi" w:hAnsiTheme="minorHAnsi" w:cstheme="minorHAnsi"/>
+          <w:b/>
+          <w:bCs/>
+          <w:color w:val="000000" w:themeColor="text1"/>
+          <w:sz w:val="20"/>
+          <w:szCs w:val="20"/>
+        </w:rPr>
+      </w:pPr>
+    </w:p>
+    <w:p>
+      <w:pPr>
+        <w:rPr>
+          <w:rFonts w:asciiTheme="minorHAnsi" w:hAnsiTheme="minorHAnsi" w:cstheme="minorHAnsi"/>
+          <w:b/>
+          <w:bCs/>
+          <w:color w:val="000000" w:themeColor="text1"/>
+          <w:sz w:val="20"/>
+          <w:szCs w:val="20"/>
+        </w:rPr>
+      </w:pPr>
+    </w:p>
+    <w:p>
+      <w:pPr>
+        <w:rPr>
+          <w:rFonts w:asciiTheme="minorHAnsi" w:hAnsiTheme="minorHAnsi" w:cstheme="minorHAnsi"/>
+          <w:b/>
+          <w:bCs/>
+          <w:color w:val="000000" w:themeColor="text1"/>
+          <w:sz w:val="20"/>
+          <w:szCs w:val="20"/>
+        </w:rPr>
+      </w:pPr>
+    </w:p>
+    <w:p>
+      <w:pPr>
+        <w:rPr>
+          <w:rFonts w:asciiTheme="minorHAnsi" w:hAnsiTheme="minorHAnsi" w:cstheme="minorHAnsi"/>
+          <w:b/>
+          <w:bCs/>
+          <w:color w:val="000000" w:themeColor="text1"/>
+          <w:sz w:val="20"/>
+          <w:szCs w:val="20"/>
+        </w:rPr>
+      </w:pPr>
+    </w:p>
+    <w:p>
+      <w:pPr>
+        <w:rPr>
+          <w:rFonts w:asciiTheme="minorHAnsi" w:hAnsiTheme="minorHAnsi" w:cstheme="minorHAnsi"/>
+          <w:b/>
+          <w:bCs/>
+          <w:color w:val="000000" w:themeColor="text1"/>
+          <w:sz w:val="20"/>
+          <w:szCs w:val="20"/>
+        </w:rPr>
+      </w:pPr>
+    </w:p>
+    <w:p>
+      <w:pPr>
+        <w:rPr>
+          <w:rFonts w:asciiTheme="minorHAnsi" w:hAnsiTheme="minorHAnsi" w:cstheme="minorHAnsi"/>
+          <w:b/>
+          <w:bCs/>
+          <w:color w:val="000000" w:themeColor="text1"/>
+          <w:sz w:val="20"/>
+          <w:szCs w:val="20"/>
+        </w:rPr>
+      </w:pPr>
+    </w:p>
+    <w:p>
+      <w:pPr>
+        <w:rPr>
+          <w:rFonts w:asciiTheme="minorHAnsi" w:hAnsiTheme="minorHAnsi" w:cstheme="minorHAnsi"/>
           <w:color w:val="000000" w:themeColor="text1"/>
           <w:sz w:val="20"/>
           <w:szCs w:val="20"/>
@@ -1293,496 +1369,280 @@
           <w:sz w:val="20"/>
           <w:szCs w:val="20"/>
         </w:rPr>
-        <w:t>Create a 95% confidence interval for the mean ratio between flat dumbbell press and barbell bench press.</w:t>
-      </w:r>
-      <w:r>
-        <w:rPr>
-          <w:rFonts w:asciiTheme="minorHAnsi" w:hAnsiTheme="minorHAnsi" w:cstheme="minorHAnsi"/>
-          <w:b/>
-          <w:bCs/>
-          <w:color w:val="000000" w:themeColor="text1"/>
-          <w:sz w:val="20"/>
-          <w:szCs w:val="20"/>
-        </w:rPr>
-        <w:t xml:space="preserve"> </w:t>
-      </w:r>
-    </w:p>
-    <w:p>
-      <w:pPr>
-        <w:rPr>
-          <w:rFonts w:asciiTheme="minorHAnsi" w:hAnsiTheme="minorHAnsi" w:cstheme="minorHAnsi"/>
-          <w:b/>
-          <w:bCs/>
-          <w:color w:val="000000" w:themeColor="text1"/>
-          <w:sz w:val="20"/>
-          <w:szCs w:val="20"/>
-        </w:rPr>
-      </w:pPr>
-    </w:p>
-    <w:p>
-      <w:pPr>
-        <w:pStyle w:val="HTMLPreformatted"/>
-        <w:shd w:val="clear" w:color="auto" w:fill="FFFFFF"/>
-        <w:rPr>
-          <w:rFonts w:asciiTheme="minorHAnsi" w:hAnsiTheme="minorHAnsi" w:cstheme="minorHAnsi"/>
-          <w:color w:val="FF0000"/>
-        </w:rPr>
-      </w:pPr>
-      <w:r>
-        <w:rPr>
-          <w:rFonts w:asciiTheme="minorHAnsi" w:hAnsiTheme="minorHAnsi" w:cstheme="minorHAnsi"/>
-          <w:color w:val="FF0000"/>
-        </w:rPr>
-        <w:t>Between 0.6822360 and 0.7690974</w:t>
-      </w:r>
-    </w:p>
-    <w:p>
-      <w:pPr>
-        <w:rPr>
-          <w:rFonts w:asciiTheme="minorHAnsi" w:hAnsiTheme="minorHAnsi" w:cstheme="minorHAnsi"/>
-          <w:b/>
-          <w:bCs/>
-          <w:color w:val="000000" w:themeColor="text1"/>
-          <w:sz w:val="20"/>
-          <w:szCs w:val="20"/>
-        </w:rPr>
-      </w:pPr>
-    </w:p>
-    <w:p>
-      <w:pPr>
-        <w:rPr>
-          <w:rFonts w:asciiTheme="minorHAnsi" w:hAnsiTheme="minorHAnsi" w:cstheme="minorHAnsi"/>
-          <w:b/>
-          <w:bCs/>
-          <w:color w:val="000000" w:themeColor="text1"/>
-          <w:sz w:val="20"/>
-          <w:szCs w:val="20"/>
-        </w:rPr>
-      </w:pPr>
-    </w:p>
-    <w:p>
-      <w:pPr>
-        <w:rPr>
-          <w:rFonts w:asciiTheme="minorHAnsi" w:hAnsiTheme="minorHAnsi" w:cstheme="minorHAnsi"/>
-          <w:b/>
-          <w:bCs/>
-          <w:color w:val="000000" w:themeColor="text1"/>
-          <w:sz w:val="20"/>
-          <w:szCs w:val="20"/>
-        </w:rPr>
-      </w:pPr>
-    </w:p>
-    <w:p>
-      <w:pPr>
-        <w:rPr>
-          <w:rFonts w:asciiTheme="minorHAnsi" w:hAnsiTheme="minorHAnsi" w:cstheme="minorHAnsi"/>
-          <w:b/>
-          <w:bCs/>
-          <w:color w:val="000000" w:themeColor="text1"/>
-          <w:sz w:val="20"/>
-          <w:szCs w:val="20"/>
-        </w:rPr>
-      </w:pPr>
-    </w:p>
-    <w:p>
-      <w:pPr>
-        <w:rPr>
-          <w:rFonts w:asciiTheme="minorHAnsi" w:hAnsiTheme="minorHAnsi" w:cstheme="minorHAnsi"/>
-          <w:b/>
-          <w:bCs/>
-          <w:color w:val="000000" w:themeColor="text1"/>
-          <w:sz w:val="20"/>
-          <w:szCs w:val="20"/>
-        </w:rPr>
-      </w:pPr>
-    </w:p>
-    <w:p>
-      <w:pPr>
-        <w:rPr>
-          <w:rFonts w:asciiTheme="minorHAnsi" w:hAnsiTheme="minorHAnsi" w:cstheme="minorHAnsi"/>
-          <w:b/>
-          <w:bCs/>
-          <w:color w:val="000000" w:themeColor="text1"/>
-          <w:sz w:val="20"/>
-          <w:szCs w:val="20"/>
-        </w:rPr>
-      </w:pPr>
-    </w:p>
-    <w:p>
-      <w:pPr>
-        <w:rPr>
-          <w:rFonts w:asciiTheme="minorHAnsi" w:hAnsiTheme="minorHAnsi" w:cstheme="minorHAnsi"/>
-          <w:b/>
-          <w:bCs/>
-          <w:color w:val="000000" w:themeColor="text1"/>
-          <w:sz w:val="20"/>
-          <w:szCs w:val="20"/>
-        </w:rPr>
-      </w:pPr>
-    </w:p>
-    <w:p>
-      <w:pPr>
-        <w:rPr>
-          <w:rFonts w:asciiTheme="minorHAnsi" w:hAnsiTheme="minorHAnsi" w:cstheme="minorHAnsi"/>
-          <w:b/>
-          <w:bCs/>
-          <w:color w:val="000000" w:themeColor="text1"/>
-          <w:sz w:val="20"/>
-          <w:szCs w:val="20"/>
-        </w:rPr>
-      </w:pPr>
-    </w:p>
-    <w:p>
-      <w:pPr>
-        <w:rPr>
-          <w:rFonts w:asciiTheme="minorHAnsi" w:hAnsiTheme="minorHAnsi" w:cstheme="minorHAnsi"/>
-          <w:color w:val="000000" w:themeColor="text1"/>
-          <w:sz w:val="20"/>
-          <w:szCs w:val="20"/>
-        </w:rPr>
-      </w:pPr>
-      <w:r>
-        <w:rPr>
-          <w:rFonts w:asciiTheme="minorHAnsi" w:hAnsiTheme="minorHAnsi" w:cstheme="minorHAnsi"/>
-          <w:b/>
-          <w:bCs/>
-          <w:color w:val="000000" w:themeColor="text1"/>
-          <w:sz w:val="20"/>
-          <w:szCs w:val="20"/>
-        </w:rPr>
-        <w:t xml:space="preserve">6. </w:t>
-      </w:r>
-      <w:r>
-        <w:rPr>
-          <w:rFonts w:asciiTheme="minorHAnsi" w:hAnsiTheme="minorHAnsi" w:cstheme="minorHAnsi"/>
-          <w:color w:val="000000" w:themeColor="text1"/>
-          <w:sz w:val="20"/>
-          <w:szCs w:val="20"/>
-        </w:rPr>
-        <w:t xml:space="preserve">Say a weightlifter has a ratio of 0.45 and has a goal to become more “balanced” in order to fall within the confidence interval found in the previous question. What should the lifter do in order to achieve this? Explain both in terms of the ratio and the exercises involved. </w:t>
-      </w:r>
-    </w:p>
-    <w:p>
-      <w:pPr>
-        <w:rPr>
-          <w:rFonts w:asciiTheme="minorHAnsi" w:hAnsiTheme="minorHAnsi" w:cstheme="minorHAnsi"/>
-          <w:color w:val="000000" w:themeColor="text1"/>
-          <w:sz w:val="20"/>
-          <w:szCs w:val="20"/>
-        </w:rPr>
-      </w:pPr>
-    </w:p>
-    <w:p>
-      <w:pPr>
-        <w:rPr>
-          <w:rFonts w:asciiTheme="minorHAnsi" w:hAnsiTheme="minorHAnsi" w:cstheme="minorHAnsi"/>
-          <w:color w:val="FF0000"/>
-          <w:sz w:val="20"/>
-          <w:szCs w:val="20"/>
-        </w:rPr>
-      </w:pPr>
-      <w:r>
-        <w:rPr>
-          <w:rFonts w:asciiTheme="minorHAnsi" w:hAnsiTheme="minorHAnsi" w:cstheme="minorHAnsi"/>
-          <w:color w:val="FF0000"/>
-          <w:sz w:val="20"/>
-          <w:szCs w:val="20"/>
-        </w:rPr>
-        <w:t>The weightlifter would need to raise their ratio. They can become more balanced by getting better at flat dumbbell press (increasing numerator of ratio) so that it is closer to the amount they can barbell bench press (the denominator)</w:t>
-      </w:r>
-      <w:r>
-        <w:rPr>
-          <w:rFonts w:asciiTheme="minorHAnsi" w:hAnsiTheme="minorHAnsi" w:cstheme="minorHAnsi"/>
-          <w:color w:val="FF0000"/>
-          <w:sz w:val="20"/>
-          <w:szCs w:val="20"/>
-        </w:rPr>
-        <w:t xml:space="preserve"> and thus making the ratio larger. </w:t>
-      </w:r>
-    </w:p>
-    <w:p>
-      <w:pPr>
-        <w:rPr>
-          <w:rFonts w:asciiTheme="minorHAnsi" w:hAnsiTheme="minorHAnsi" w:cstheme="minorHAnsi"/>
-          <w:b/>
-          <w:bCs/>
-          <w:color w:val="000000" w:themeColor="text1"/>
-          <w:sz w:val="20"/>
-          <w:szCs w:val="20"/>
-        </w:rPr>
-      </w:pPr>
-    </w:p>
-    <w:p>
-      <w:pPr>
-        <w:rPr>
-          <w:rFonts w:asciiTheme="minorHAnsi" w:hAnsiTheme="minorHAnsi" w:cstheme="minorHAnsi"/>
-          <w:b/>
-          <w:bCs/>
-          <w:color w:val="000000" w:themeColor="text1"/>
-          <w:sz w:val="20"/>
-          <w:szCs w:val="20"/>
-        </w:rPr>
-      </w:pPr>
-    </w:p>
-    <w:p>
-      <w:pPr>
-        <w:rPr>
-          <w:rFonts w:asciiTheme="minorHAnsi" w:hAnsiTheme="minorHAnsi" w:cstheme="minorHAnsi"/>
-          <w:b/>
-          <w:bCs/>
-          <w:color w:val="000000" w:themeColor="text1"/>
-          <w:sz w:val="20"/>
-          <w:szCs w:val="20"/>
-        </w:rPr>
-      </w:pPr>
-    </w:p>
-    <w:p>
-      <w:pPr>
-        <w:rPr>
-          <w:rFonts w:asciiTheme="minorHAnsi" w:hAnsiTheme="minorHAnsi" w:cstheme="minorHAnsi"/>
-          <w:b/>
-          <w:bCs/>
-          <w:color w:val="000000" w:themeColor="text1"/>
-          <w:sz w:val="20"/>
-          <w:szCs w:val="20"/>
-        </w:rPr>
-      </w:pPr>
-    </w:p>
-    <w:p>
-      <w:pPr>
-        <w:rPr>
-          <w:rFonts w:asciiTheme="minorHAnsi" w:hAnsiTheme="minorHAnsi" w:cstheme="minorHAnsi"/>
-          <w:b/>
-          <w:bCs/>
-          <w:color w:val="000000" w:themeColor="text1"/>
-          <w:sz w:val="20"/>
-          <w:szCs w:val="20"/>
-        </w:rPr>
-      </w:pPr>
-    </w:p>
-    <w:p>
-      <w:pPr>
-        <w:rPr>
-          <w:rFonts w:asciiTheme="minorHAnsi" w:hAnsiTheme="minorHAnsi" w:cstheme="minorHAnsi"/>
-          <w:b/>
-          <w:bCs/>
-          <w:color w:val="000000" w:themeColor="text1"/>
-          <w:sz w:val="20"/>
-          <w:szCs w:val="20"/>
-        </w:rPr>
-      </w:pPr>
-    </w:p>
-    <w:p>
-      <w:pPr>
-        <w:rPr>
-          <w:rFonts w:asciiTheme="minorHAnsi" w:hAnsiTheme="minorHAnsi" w:cstheme="minorHAnsi"/>
-          <w:color w:val="000000" w:themeColor="text1"/>
-          <w:sz w:val="20"/>
-          <w:szCs w:val="20"/>
-        </w:rPr>
-      </w:pPr>
-      <w:r>
-        <w:rPr>
-          <w:rFonts w:asciiTheme="minorHAnsi" w:hAnsiTheme="minorHAnsi" w:cstheme="minorHAnsi"/>
-          <w:b/>
-          <w:bCs/>
-          <w:color w:val="000000" w:themeColor="text1"/>
-          <w:sz w:val="20"/>
-          <w:szCs w:val="20"/>
-        </w:rPr>
-        <w:t xml:space="preserve">7. </w:t>
-      </w:r>
-      <w:r>
-        <w:rPr>
-          <w:rFonts w:asciiTheme="minorHAnsi" w:hAnsiTheme="minorHAnsi" w:cstheme="minorHAnsi"/>
-          <w:color w:val="000000" w:themeColor="text1"/>
-          <w:sz w:val="20"/>
-          <w:szCs w:val="20"/>
-        </w:rPr>
-        <w:t xml:space="preserve"> Considering your answer in question 2, do you believe that the population mean presented in this confidence interval is reliable? What audience would it apply to? Explain your answer. </w:t>
-      </w:r>
-    </w:p>
-    <w:p>
-      <w:pPr>
-        <w:pStyle w:val="HTMLPreformatted"/>
-        <w:shd w:val="clear" w:color="auto" w:fill="FFFFFF"/>
-        <w:ind w:left="720"/>
-        <w:rPr>
-          <w:rFonts w:ascii="Monaco" w:hAnsi="Monaco"/>
-          <w:color w:val="000000" w:themeColor="text1"/>
-          <w:sz w:val="18"/>
-          <w:szCs w:val="18"/>
-        </w:rPr>
-      </w:pPr>
-    </w:p>
-    <w:p>
-      <w:pPr>
-        <w:rPr>
-          <w:rFonts w:asciiTheme="minorHAnsi" w:hAnsiTheme="minorHAnsi" w:cstheme="minorHAnsi"/>
-          <w:color w:val="FF0000"/>
-          <w:sz w:val="20"/>
-          <w:szCs w:val="20"/>
-        </w:rPr>
-      </w:pPr>
-      <w:r>
-        <w:rPr>
-          <w:rFonts w:asciiTheme="minorHAnsi" w:hAnsiTheme="minorHAnsi" w:cstheme="minorHAnsi"/>
-          <w:color w:val="FF0000"/>
-          <w:sz w:val="20"/>
-          <w:szCs w:val="20"/>
-        </w:rPr>
-        <w:t xml:space="preserve">Answers vary. A sample answer could mimic something like: </w:t>
-      </w:r>
-    </w:p>
-    <w:p>
-      <w:pPr>
-        <w:rPr>
-          <w:rFonts w:asciiTheme="minorHAnsi" w:hAnsiTheme="minorHAnsi" w:cstheme="minorHAnsi"/>
-          <w:color w:val="FF0000"/>
-          <w:sz w:val="20"/>
-          <w:szCs w:val="20"/>
-        </w:rPr>
-      </w:pPr>
-    </w:p>
-    <w:p>
-      <w:pPr>
-        <w:rPr>
-          <w:rFonts w:asciiTheme="minorHAnsi" w:hAnsiTheme="minorHAnsi" w:cstheme="minorHAnsi"/>
-          <w:color w:val="FF0000"/>
-          <w:sz w:val="20"/>
-          <w:szCs w:val="20"/>
-        </w:rPr>
-      </w:pPr>
-      <w:r>
-        <w:rPr>
-          <w:rFonts w:asciiTheme="minorHAnsi" w:hAnsiTheme="minorHAnsi" w:cstheme="minorHAnsi"/>
-          <w:color w:val="FF0000"/>
-          <w:sz w:val="20"/>
-          <w:szCs w:val="20"/>
-        </w:rPr>
-        <w:t xml:space="preserve">I don’t believe this population mean to be reliable. The sample size is too small and there is too much bias in data collection to be able to provide a reasonable, reliable estimate for the population mean. As of right now, this would apply to people who regularly do these exercises, as the people who self-reported their data probably lean more towards that audience. If there was a larger sample size, I believe the population mean presented in the confidence interval would be more reliable and could apply to a larger audience. </w:t>
-      </w:r>
-    </w:p>
-    <w:p>
-      <w:pPr>
-        <w:pStyle w:val="ListParagraph"/>
-        <w:rPr>
-          <w:rFonts w:asciiTheme="minorHAnsi" w:hAnsiTheme="minorHAnsi" w:cstheme="minorHAnsi"/>
-          <w:b/>
-          <w:bCs/>
-          <w:color w:val="000000" w:themeColor="text1"/>
-          <w:sz w:val="20"/>
-          <w:szCs w:val="20"/>
-        </w:rPr>
-      </w:pPr>
-    </w:p>
-    <w:p>
-      <w:pPr>
-        <w:rPr>
-          <w:rFonts w:asciiTheme="minorHAnsi" w:hAnsiTheme="minorHAnsi" w:cstheme="minorHAnsi"/>
-          <w:b/>
-          <w:bCs/>
-          <w:color w:val="000000" w:themeColor="text1"/>
-          <w:sz w:val="20"/>
-          <w:szCs w:val="20"/>
-        </w:rPr>
-      </w:pPr>
-    </w:p>
-    <w:p>
-      <w:pPr>
-        <w:rPr>
-          <w:rFonts w:asciiTheme="minorHAnsi" w:hAnsiTheme="minorHAnsi" w:cstheme="minorHAnsi"/>
-          <w:b/>
-          <w:bCs/>
-          <w:color w:val="000000" w:themeColor="text1"/>
-          <w:sz w:val="20"/>
-          <w:szCs w:val="20"/>
-        </w:rPr>
-      </w:pPr>
-    </w:p>
-    <w:p>
-      <w:pPr>
-        <w:rPr>
-          <w:rFonts w:asciiTheme="minorHAnsi" w:hAnsiTheme="minorHAnsi" w:cstheme="minorHAnsi"/>
-          <w:b/>
-          <w:bCs/>
-          <w:color w:val="000000" w:themeColor="text1"/>
-          <w:sz w:val="20"/>
-          <w:szCs w:val="20"/>
-        </w:rPr>
-      </w:pPr>
-    </w:p>
-    <w:p>
-      <w:pPr>
-        <w:rPr>
-          <w:rFonts w:asciiTheme="minorHAnsi" w:hAnsiTheme="minorHAnsi" w:cstheme="minorHAnsi"/>
-          <w:color w:val="000000" w:themeColor="text1"/>
-          <w:sz w:val="20"/>
-          <w:szCs w:val="20"/>
-        </w:rPr>
-      </w:pPr>
-      <w:r>
-        <w:rPr>
-          <w:rFonts w:asciiTheme="minorHAnsi" w:hAnsiTheme="minorHAnsi" w:cstheme="minorHAnsi"/>
-          <w:b/>
-          <w:bCs/>
-          <w:color w:val="000000" w:themeColor="text1"/>
-          <w:sz w:val="20"/>
-          <w:szCs w:val="20"/>
-        </w:rPr>
-        <w:t xml:space="preserve">8. </w:t>
-      </w:r>
-      <w:r>
-        <w:rPr>
-          <w:rFonts w:asciiTheme="minorHAnsi" w:hAnsiTheme="minorHAnsi" w:cstheme="minorHAnsi"/>
-          <w:color w:val="000000" w:themeColor="text1"/>
-          <w:sz w:val="20"/>
-          <w:szCs w:val="20"/>
-        </w:rPr>
-        <w:t xml:space="preserve">Why would a hypothesis test not be appropriate given the data that we currently have? </w:t>
-      </w:r>
-    </w:p>
-    <w:p>
-      <w:pPr>
-        <w:rPr>
-          <w:rFonts w:asciiTheme="minorHAnsi" w:hAnsiTheme="minorHAnsi" w:cstheme="minorHAnsi"/>
-          <w:color w:val="000000" w:themeColor="text1"/>
-          <w:sz w:val="20"/>
-          <w:szCs w:val="20"/>
-        </w:rPr>
-      </w:pPr>
-    </w:p>
-    <w:p>
-      <w:pPr>
-        <w:rPr>
-          <w:rFonts w:asciiTheme="minorHAnsi" w:hAnsiTheme="minorHAnsi" w:cstheme="minorHAnsi"/>
-          <w:color w:val="FF0000"/>
-          <w:sz w:val="20"/>
-          <w:szCs w:val="20"/>
-        </w:rPr>
-      </w:pPr>
-      <w:r>
-        <w:rPr>
-          <w:rFonts w:asciiTheme="minorHAnsi" w:hAnsiTheme="minorHAnsi" w:cstheme="minorHAnsi"/>
-          <w:color w:val="FF0000"/>
-          <w:sz w:val="20"/>
-          <w:szCs w:val="20"/>
-        </w:rPr>
-        <w:t xml:space="preserve">In order to conduct a hypothesis test, we would need another metric to test our hypothesis against (the null hypothesis). Since we only have the data that was reported, we don’t have another measure to compare against and therefore can’t conduct a hypothesis test. </w:t>
-      </w:r>
-    </w:p>
-    <w:p>
-      <w:pPr>
-        <w:pStyle w:val="ListParagraph"/>
-        <w:rPr>
-          <w:rFonts w:asciiTheme="minorHAnsi" w:hAnsiTheme="minorHAnsi" w:cstheme="minorHAnsi"/>
-          <w:b/>
-          <w:bCs/>
-          <w:color w:val="000000" w:themeColor="text1"/>
-          <w:sz w:val="20"/>
-          <w:szCs w:val="20"/>
-        </w:rPr>
-      </w:pPr>
+        <w:t>We’ve seen that Melissa has a ratio of 0.8. Now, she has a goal to become more “balanced” and have more of an average ratio. What should she do in order to achieve this? Explain both in terms of the ratio and the exercises involved.</w:t>
+      </w:r>
+    </w:p>
+    <w:p>
+      <w:pPr>
+        <w:rPr>
+          <w:rFonts w:asciiTheme="minorHAnsi" w:hAnsiTheme="minorHAnsi" w:cstheme="minorHAnsi"/>
+          <w:color w:val="000000" w:themeColor="text1"/>
+          <w:sz w:val="20"/>
+          <w:szCs w:val="20"/>
+        </w:rPr>
+      </w:pPr>
+    </w:p>
+    <w:p>
+      <w:pPr>
+        <w:rPr>
+          <w:rFonts w:asciiTheme="minorHAnsi" w:hAnsiTheme="minorHAnsi" w:cstheme="minorHAnsi"/>
+          <w:color w:val="FF0000"/>
+          <w:sz w:val="20"/>
+          <w:szCs w:val="20"/>
+        </w:rPr>
+      </w:pPr>
+      <w:r>
+        <w:rPr>
+          <w:rFonts w:asciiTheme="minorHAnsi" w:hAnsiTheme="minorHAnsi" w:cstheme="minorHAnsi"/>
+          <w:color w:val="FF0000"/>
+          <w:sz w:val="20"/>
+          <w:szCs w:val="20"/>
+        </w:rPr>
+        <w:t>Melissa would need to decrease her</w:t>
+      </w:r>
+      <w:r>
+        <w:rPr>
+          <w:rFonts w:asciiTheme="minorHAnsi" w:hAnsiTheme="minorHAnsi" w:cstheme="minorHAnsi"/>
+          <w:color w:val="FF0000"/>
+          <w:sz w:val="20"/>
+          <w:szCs w:val="20"/>
+        </w:rPr>
+        <w:t xml:space="preserve"> ratio</w:t>
+      </w:r>
+      <w:r>
+        <w:rPr>
+          <w:rFonts w:asciiTheme="minorHAnsi" w:hAnsiTheme="minorHAnsi" w:cstheme="minorHAnsi"/>
+          <w:color w:val="FF0000"/>
+          <w:sz w:val="20"/>
+          <w:szCs w:val="20"/>
+        </w:rPr>
+        <w:t xml:space="preserve">. She </w:t>
+      </w:r>
+      <w:r>
+        <w:rPr>
+          <w:rFonts w:asciiTheme="minorHAnsi" w:hAnsiTheme="minorHAnsi" w:cstheme="minorHAnsi"/>
+          <w:color w:val="FF0000"/>
+          <w:sz w:val="20"/>
+          <w:szCs w:val="20"/>
+        </w:rPr>
+        <w:t xml:space="preserve">can become more balanced by getting better </w:t>
+      </w:r>
+      <w:r>
+        <w:rPr>
+          <w:rFonts w:asciiTheme="minorHAnsi" w:hAnsiTheme="minorHAnsi" w:cstheme="minorHAnsi"/>
+          <w:color w:val="FF0000"/>
+          <w:sz w:val="20"/>
+          <w:szCs w:val="20"/>
+        </w:rPr>
+        <w:t>at barbell bench press</w:t>
+      </w:r>
+      <w:r>
+        <w:rPr>
+          <w:rFonts w:asciiTheme="minorHAnsi" w:hAnsiTheme="minorHAnsi" w:cstheme="minorHAnsi"/>
+          <w:color w:val="FF0000"/>
+          <w:sz w:val="20"/>
+          <w:szCs w:val="20"/>
+        </w:rPr>
+        <w:t xml:space="preserve"> (increasing </w:t>
+      </w:r>
+      <w:r>
+        <w:rPr>
+          <w:rFonts w:asciiTheme="minorHAnsi" w:hAnsiTheme="minorHAnsi" w:cstheme="minorHAnsi"/>
+          <w:color w:val="FF0000"/>
+          <w:sz w:val="20"/>
+          <w:szCs w:val="20"/>
+        </w:rPr>
+        <w:t>denominator</w:t>
+      </w:r>
+      <w:r>
+        <w:rPr>
+          <w:rFonts w:asciiTheme="minorHAnsi" w:hAnsiTheme="minorHAnsi" w:cstheme="minorHAnsi"/>
+          <w:color w:val="FF0000"/>
+          <w:sz w:val="20"/>
+          <w:szCs w:val="20"/>
+        </w:rPr>
+        <w:t xml:space="preserve"> of ratio) so that it is closer to the amount </w:t>
+      </w:r>
+      <w:r>
+        <w:rPr>
+          <w:rFonts w:asciiTheme="minorHAnsi" w:hAnsiTheme="minorHAnsi" w:cstheme="minorHAnsi"/>
+          <w:color w:val="FF0000"/>
+          <w:sz w:val="20"/>
+          <w:szCs w:val="20"/>
+        </w:rPr>
+        <w:t>she can flat dumbbell press</w:t>
+      </w:r>
+      <w:r>
+        <w:rPr>
+          <w:rFonts w:asciiTheme="minorHAnsi" w:hAnsiTheme="minorHAnsi" w:cstheme="minorHAnsi"/>
+          <w:color w:val="FF0000"/>
+          <w:sz w:val="20"/>
+          <w:szCs w:val="20"/>
+        </w:rPr>
+        <w:t xml:space="preserve"> (the </w:t>
+      </w:r>
+      <w:r>
+        <w:rPr>
+          <w:rFonts w:asciiTheme="minorHAnsi" w:hAnsiTheme="minorHAnsi" w:cstheme="minorHAnsi"/>
+          <w:color w:val="FF0000"/>
+          <w:sz w:val="20"/>
+          <w:szCs w:val="20"/>
+        </w:rPr>
+        <w:t>numerator</w:t>
+      </w:r>
+      <w:r>
+        <w:rPr>
+          <w:rFonts w:asciiTheme="minorHAnsi" w:hAnsiTheme="minorHAnsi" w:cstheme="minorHAnsi"/>
+          <w:color w:val="FF0000"/>
+          <w:sz w:val="20"/>
+          <w:szCs w:val="20"/>
+        </w:rPr>
+        <w:t>)</w:t>
+      </w:r>
+      <w:r>
+        <w:rPr>
+          <w:rFonts w:asciiTheme="minorHAnsi" w:hAnsiTheme="minorHAnsi" w:cstheme="minorHAnsi"/>
+          <w:color w:val="FF0000"/>
+          <w:sz w:val="20"/>
+          <w:szCs w:val="20"/>
+        </w:rPr>
+        <w:t xml:space="preserve"> and thus making the ratio </w:t>
+      </w:r>
+      <w:r>
+        <w:rPr>
+          <w:rFonts w:asciiTheme="minorHAnsi" w:hAnsiTheme="minorHAnsi" w:cstheme="minorHAnsi"/>
+          <w:color w:val="FF0000"/>
+          <w:sz w:val="20"/>
+          <w:szCs w:val="20"/>
+        </w:rPr>
+        <w:t>smaller</w:t>
+      </w:r>
+      <w:r>
+        <w:rPr>
+          <w:rFonts w:asciiTheme="minorHAnsi" w:hAnsiTheme="minorHAnsi" w:cstheme="minorHAnsi"/>
+          <w:color w:val="FF0000"/>
+          <w:sz w:val="20"/>
+          <w:szCs w:val="20"/>
+        </w:rPr>
+        <w:t>.</w:t>
+      </w:r>
+    </w:p>
+    <w:p>
+      <w:pPr>
+        <w:rPr>
+          <w:rFonts w:asciiTheme="minorHAnsi" w:hAnsiTheme="minorHAnsi" w:cstheme="minorHAnsi"/>
+          <w:color w:val="FF0000"/>
+          <w:sz w:val="20"/>
+          <w:szCs w:val="20"/>
+        </w:rPr>
+      </w:pPr>
+    </w:p>
+    <w:p>
+      <w:pPr>
+        <w:rPr>
+          <w:rFonts w:asciiTheme="minorHAnsi" w:hAnsiTheme="minorHAnsi" w:cstheme="minorHAnsi"/>
+          <w:color w:val="FF0000"/>
+          <w:sz w:val="20"/>
+          <w:szCs w:val="20"/>
+        </w:rPr>
+      </w:pPr>
+    </w:p>
+    <w:p>
+      <w:pPr>
+        <w:rPr>
+          <w:rFonts w:asciiTheme="minorHAnsi" w:hAnsiTheme="minorHAnsi" w:cstheme="minorHAnsi"/>
+          <w:color w:val="FF0000"/>
+          <w:sz w:val="20"/>
+          <w:szCs w:val="20"/>
+        </w:rPr>
+      </w:pPr>
+    </w:p>
+    <w:p>
+      <w:pPr>
+        <w:rPr>
+          <w:rFonts w:asciiTheme="minorHAnsi" w:hAnsiTheme="minorHAnsi" w:cstheme="minorHAnsi"/>
+          <w:color w:val="FF0000"/>
+          <w:sz w:val="20"/>
+          <w:szCs w:val="20"/>
+        </w:rPr>
+      </w:pPr>
+    </w:p>
+    <w:p>
+      <w:pPr>
+        <w:rPr>
+          <w:rFonts w:asciiTheme="minorHAnsi" w:hAnsiTheme="minorHAnsi" w:cstheme="minorHAnsi"/>
+          <w:color w:val="000000" w:themeColor="text1"/>
+          <w:sz w:val="20"/>
+          <w:szCs w:val="20"/>
+        </w:rPr>
+      </w:pPr>
+      <w:r>
+        <w:rPr>
+          <w:rFonts w:asciiTheme="minorHAnsi" w:hAnsiTheme="minorHAnsi" w:cstheme="minorHAnsi"/>
+          <w:b/>
+          <w:bCs/>
+          <w:color w:val="000000" w:themeColor="text1"/>
+          <w:sz w:val="20"/>
+          <w:szCs w:val="20"/>
+        </w:rPr>
+        <w:t>6</w:t>
+      </w:r>
+      <w:r>
+        <w:rPr>
+          <w:rFonts w:asciiTheme="minorHAnsi" w:hAnsiTheme="minorHAnsi" w:cstheme="minorHAnsi"/>
+          <w:color w:val="000000" w:themeColor="text1"/>
+          <w:sz w:val="20"/>
+          <w:szCs w:val="20"/>
+        </w:rPr>
+        <w:t xml:space="preserve">. </w:t>
+      </w:r>
+      <w:r>
+        <w:rPr>
+          <w:rFonts w:asciiTheme="minorHAnsi" w:hAnsiTheme="minorHAnsi" w:cstheme="minorHAnsi"/>
+          <w:color w:val="000000" w:themeColor="text1"/>
+          <w:sz w:val="20"/>
+          <w:szCs w:val="20"/>
+        </w:rPr>
+        <w:t>Suppose you wish to further investigate the strength ratio; how would you go about finding more concrete results and how would that make the data more useful?</w:t>
+      </w:r>
+      <w:r>
+        <w:rPr>
+          <w:rFonts w:asciiTheme="minorHAnsi" w:hAnsiTheme="minorHAnsi" w:cstheme="minorHAnsi"/>
+          <w:color w:val="000000" w:themeColor="text1"/>
+          <w:sz w:val="20"/>
+          <w:szCs w:val="20"/>
+        </w:rPr>
+        <w:t xml:space="preserve"> Be specific. </w:t>
+      </w:r>
+    </w:p>
+    <w:p>
+      <w:pPr>
+        <w:rPr>
+          <w:rFonts w:asciiTheme="minorHAnsi" w:hAnsiTheme="minorHAnsi" w:cstheme="minorHAnsi"/>
+          <w:color w:val="000000" w:themeColor="text1"/>
+          <w:sz w:val="20"/>
+          <w:szCs w:val="20"/>
+        </w:rPr>
+      </w:pPr>
+    </w:p>
+    <w:p>
+      <w:pPr>
+        <w:rPr>
+          <w:rFonts w:asciiTheme="minorHAnsi" w:hAnsiTheme="minorHAnsi" w:cstheme="minorHAnsi"/>
+          <w:color w:val="FF0000"/>
+          <w:sz w:val="20"/>
+          <w:szCs w:val="20"/>
+        </w:rPr>
+      </w:pPr>
+      <w:r>
+        <w:rPr>
+          <w:rFonts w:asciiTheme="minorHAnsi" w:hAnsiTheme="minorHAnsi" w:cstheme="minorHAnsi"/>
+          <w:color w:val="FF0000"/>
+          <w:sz w:val="20"/>
+          <w:szCs w:val="20"/>
+        </w:rPr>
+        <w:t xml:space="preserve">To get more useful data you would need to increase the sample size and the number of observations you would have.  This could include going to the gym and certain times throughout the day and surveying the people who are working out. You could also sit outside of the dining hall and ask people who walk in.  This would ensure you are increasing the sample size. This would make the data more useful because the large sample size would reduce the margin of error and increase the reliability and power of the test that you’re performing, thus making it more applicable and more useful. </w:t>
+      </w:r>
     </w:p>
     <w:p>
       <w:pPr>

</xml_diff>